<commit_message>
Lifestyle, toujours plus de lifestyle
</commit_message>
<xml_diff>
--- a/Perspectives/src/Cartes/Perspectives_Cartes_choix_lifestyle.docx
+++ b/Perspectives/src/Cartes/Perspectives_Cartes_choix_lifestyle.docx
@@ -317,8 +317,6 @@
       <w:r>
         <w:br w:type="page"/>
       </w:r>
-      <w:bookmarkStart w:id="0" w:name="_GoBack"/>
-      <w:bookmarkEnd w:id="0"/>
     </w:p>
     <w:p>
       <w:pPr>
@@ -1259,6 +1257,175 @@
         <w:t>tu fais 5 ou plus, va page X, sinon va page Y.</w:t>
       </w:r>
     </w:p>
+    <w:p>
+      <w:r>
+        <w:br w:type="page"/>
+      </w:r>
+    </w:p>
+    <w:p>
+      <w:pPr>
+        <w:jc w:val="center"/>
+        <w:rPr>
+          <w:b/>
+          <w:bCs/>
+        </w:rPr>
+      </w:pPr>
+      <w:r>
+        <w:rPr>
+          <w:b/>
+          <w:bCs/>
+          <w:noProof/>
+        </w:rPr>
+        <w:lastRenderedPageBreak/>
+        <w:drawing>
+          <wp:anchor distT="0" distB="0" distL="114300" distR="114300" simplePos="0" relativeHeight="251674624" behindDoc="1" locked="0" layoutInCell="1" allowOverlap="1" wp14:anchorId="579A110C" wp14:editId="2B572A36">
+            <wp:simplePos x="0" y="0"/>
+            <wp:positionH relativeFrom="page">
+              <wp:align>left</wp:align>
+            </wp:positionH>
+            <wp:positionV relativeFrom="paragraph">
+              <wp:posOffset>-183515</wp:posOffset>
+            </wp:positionV>
+            <wp:extent cx="2661819" cy="3780155"/>
+            <wp:effectExtent l="0" t="0" r="5715" b="0"/>
+            <wp:wrapNone/>
+            <wp:docPr id="9" name="Picture 9"/>
+            <wp:cNvGraphicFramePr>
+              <a:graphicFrameLocks xmlns:a="http://schemas.openxmlformats.org/drawingml/2006/main" noChangeAspect="1"/>
+            </wp:cNvGraphicFramePr>
+            <a:graphic xmlns:a="http://schemas.openxmlformats.org/drawingml/2006/main">
+              <a:graphicData uri="http://schemas.openxmlformats.org/drawingml/2006/picture">
+                <pic:pic xmlns:pic="http://schemas.openxmlformats.org/drawingml/2006/picture">
+                  <pic:nvPicPr>
+                    <pic:cNvPr id="0" name="Picture 1"/>
+                    <pic:cNvPicPr>
+                      <a:picLocks noChangeAspect="1" noChangeArrowheads="1"/>
+                    </pic:cNvPicPr>
+                  </pic:nvPicPr>
+                  <pic:blipFill>
+                    <a:blip r:embed="rId8">
+                      <a:extLst>
+                        <a:ext uri="{28A0092B-C50C-407E-A947-70E740481C1C}">
+                          <a14:useLocalDpi xmlns:a14="http://schemas.microsoft.com/office/drawing/2010/main" val="0"/>
+                        </a:ext>
+                      </a:extLst>
+                    </a:blip>
+                    <a:srcRect/>
+                    <a:stretch>
+                      <a:fillRect/>
+                    </a:stretch>
+                  </pic:blipFill>
+                  <pic:spPr bwMode="auto">
+                    <a:xfrm>
+                      <a:off x="0" y="0"/>
+                      <a:ext cx="2661819" cy="3780155"/>
+                    </a:xfrm>
+                    <a:prstGeom prst="rect">
+                      <a:avLst/>
+                    </a:prstGeom>
+                    <a:noFill/>
+                    <a:ln>
+                      <a:noFill/>
+                    </a:ln>
+                  </pic:spPr>
+                </pic:pic>
+              </a:graphicData>
+            </a:graphic>
+            <wp14:sizeRelH relativeFrom="margin">
+              <wp14:pctWidth>0</wp14:pctWidth>
+            </wp14:sizeRelH>
+            <wp14:sizeRelV relativeFrom="margin">
+              <wp14:pctHeight>0</wp14:pctHeight>
+            </wp14:sizeRelV>
+          </wp:anchor>
+        </w:drawing>
+      </w:r>
+      <w:r>
+        <w:rPr>
+          <w:b/>
+          <w:bCs/>
+        </w:rPr>
+        <w:t>Formation sur l’organisation</w:t>
+      </w:r>
+    </w:p>
+    <w:p>
+      <w:pPr>
+        <w:jc w:val="both"/>
+        <w:rPr>
+          <w:i/>
+          <w:iCs/>
+        </w:rPr>
+      </w:pPr>
+      <w:r>
+        <w:rPr>
+          <w:i/>
+          <w:iCs/>
+        </w:rPr>
+        <w:t xml:space="preserve">Depuis toujours, tu procrastines et ça te fait stresser... D'autant plus que tu as </w:t>
+      </w:r>
+      <w:proofErr w:type="gramStart"/>
+      <w:r>
+        <w:rPr>
+          <w:i/>
+          <w:iCs/>
+        </w:rPr>
+        <w:t>une grosse deadline</w:t>
+      </w:r>
+      <w:proofErr w:type="gramEnd"/>
+      <w:r>
+        <w:rPr>
+          <w:i/>
+          <w:iCs/>
+        </w:rPr>
+        <w:t xml:space="preserve"> qui approche. Tu décides de rechercher sur Google une solution à ton problème... Tu tombes sur Stan, un blogueur sur l'organisation qui donne de très bons conseils et vend également une formation pour arrêter de procrastiner. </w:t>
+      </w:r>
+      <w:bookmarkStart w:id="0" w:name="_GoBack"/>
+      <w:bookmarkEnd w:id="0"/>
+      <w:r>
+        <w:rPr>
+          <w:i/>
+          <w:iCs/>
+        </w:rPr>
+        <w:t>Elle coûte 150€. Est-ce que tu l'achètes ou non ?</w:t>
+      </w:r>
+    </w:p>
+    <w:p>
+      <w:pPr>
+        <w:pStyle w:val="ListParagraph"/>
+        <w:numPr>
+          <w:ilvl w:val="0"/>
+          <w:numId w:val="21"/>
+        </w:numPr>
+        <w:jc w:val="both"/>
+        <w:rPr>
+          <w:b/>
+          <w:bCs/>
+        </w:rPr>
+      </w:pPr>
+      <w:r>
+        <w:t xml:space="preserve">Si tu décides d’acheter la formation, tire un dé ; si </w:t>
+      </w:r>
+      <w:r>
+        <w:t>tu fais 4 ou plus, va page X, sinon va page Y.</w:t>
+      </w:r>
+    </w:p>
+    <w:p>
+      <w:pPr>
+        <w:pStyle w:val="ListParagraph"/>
+        <w:numPr>
+          <w:ilvl w:val="0"/>
+          <w:numId w:val="21"/>
+        </w:numPr>
+        <w:jc w:val="both"/>
+        <w:rPr>
+          <w:b/>
+          <w:bCs/>
+        </w:rPr>
+      </w:pPr>
+      <w:r>
+        <w:t>Sinon, va page Z.</w:t>
+      </w:r>
+    </w:p>
     <w:sectPr>
       <w:pgSz w:w="4196" w:h="6521" w:code="11"/>
       <w:pgMar w:top="284" w:right="284" w:bottom="284" w:left="284" w:header="720" w:footer="720" w:gutter="0"/>
@@ -1548,6 +1715,119 @@
     </w:lvl>
   </w:abstractNum>
   <w:abstractNum w:abstractNumId="2" w15:restartNumberingAfterBreak="0">
+    <w:nsid w:val="084B44C6"/>
+    <w:multiLevelType w:val="hybridMultilevel"/>
+    <w:tmpl w:val="4A5862D6"/>
+    <w:lvl w:ilvl="0" w:tplc="040C0001">
+      <w:start w:val="1"/>
+      <w:numFmt w:val="bullet"/>
+      <w:lvlText w:val=""/>
+      <w:lvlJc w:val="left"/>
+      <w:pPr>
+        <w:ind w:left="720" w:hanging="360"/>
+      </w:pPr>
+      <w:rPr>
+        <w:rFonts w:ascii="Symbol" w:hAnsi="Symbol" w:hint="default"/>
+      </w:rPr>
+    </w:lvl>
+    <w:lvl w:ilvl="1" w:tplc="040C0003" w:tentative="1">
+      <w:start w:val="1"/>
+      <w:numFmt w:val="bullet"/>
+      <w:lvlText w:val="o"/>
+      <w:lvlJc w:val="left"/>
+      <w:pPr>
+        <w:ind w:left="1440" w:hanging="360"/>
+      </w:pPr>
+      <w:rPr>
+        <w:rFonts w:ascii="Courier New" w:hAnsi="Courier New" w:cs="Courier New" w:hint="default"/>
+      </w:rPr>
+    </w:lvl>
+    <w:lvl w:ilvl="2" w:tplc="040C0005" w:tentative="1">
+      <w:start w:val="1"/>
+      <w:numFmt w:val="bullet"/>
+      <w:lvlText w:val=""/>
+      <w:lvlJc w:val="left"/>
+      <w:pPr>
+        <w:ind w:left="2160" w:hanging="360"/>
+      </w:pPr>
+      <w:rPr>
+        <w:rFonts w:ascii="Wingdings" w:hAnsi="Wingdings" w:hint="default"/>
+      </w:rPr>
+    </w:lvl>
+    <w:lvl w:ilvl="3" w:tplc="040C0001" w:tentative="1">
+      <w:start w:val="1"/>
+      <w:numFmt w:val="bullet"/>
+      <w:lvlText w:val=""/>
+      <w:lvlJc w:val="left"/>
+      <w:pPr>
+        <w:ind w:left="2880" w:hanging="360"/>
+      </w:pPr>
+      <w:rPr>
+        <w:rFonts w:ascii="Symbol" w:hAnsi="Symbol" w:hint="default"/>
+      </w:rPr>
+    </w:lvl>
+    <w:lvl w:ilvl="4" w:tplc="040C0003" w:tentative="1">
+      <w:start w:val="1"/>
+      <w:numFmt w:val="bullet"/>
+      <w:lvlText w:val="o"/>
+      <w:lvlJc w:val="left"/>
+      <w:pPr>
+        <w:ind w:left="3600" w:hanging="360"/>
+      </w:pPr>
+      <w:rPr>
+        <w:rFonts w:ascii="Courier New" w:hAnsi="Courier New" w:cs="Courier New" w:hint="default"/>
+      </w:rPr>
+    </w:lvl>
+    <w:lvl w:ilvl="5" w:tplc="040C0005" w:tentative="1">
+      <w:start w:val="1"/>
+      <w:numFmt w:val="bullet"/>
+      <w:lvlText w:val=""/>
+      <w:lvlJc w:val="left"/>
+      <w:pPr>
+        <w:ind w:left="4320" w:hanging="360"/>
+      </w:pPr>
+      <w:rPr>
+        <w:rFonts w:ascii="Wingdings" w:hAnsi="Wingdings" w:hint="default"/>
+      </w:rPr>
+    </w:lvl>
+    <w:lvl w:ilvl="6" w:tplc="040C0001" w:tentative="1">
+      <w:start w:val="1"/>
+      <w:numFmt w:val="bullet"/>
+      <w:lvlText w:val=""/>
+      <w:lvlJc w:val="left"/>
+      <w:pPr>
+        <w:ind w:left="5040" w:hanging="360"/>
+      </w:pPr>
+      <w:rPr>
+        <w:rFonts w:ascii="Symbol" w:hAnsi="Symbol" w:hint="default"/>
+      </w:rPr>
+    </w:lvl>
+    <w:lvl w:ilvl="7" w:tplc="040C0003" w:tentative="1">
+      <w:start w:val="1"/>
+      <w:numFmt w:val="bullet"/>
+      <w:lvlText w:val="o"/>
+      <w:lvlJc w:val="left"/>
+      <w:pPr>
+        <w:ind w:left="5760" w:hanging="360"/>
+      </w:pPr>
+      <w:rPr>
+        <w:rFonts w:ascii="Courier New" w:hAnsi="Courier New" w:cs="Courier New" w:hint="default"/>
+      </w:rPr>
+    </w:lvl>
+    <w:lvl w:ilvl="8" w:tplc="040C0005" w:tentative="1">
+      <w:start w:val="1"/>
+      <w:numFmt w:val="bullet"/>
+      <w:lvlText w:val=""/>
+      <w:lvlJc w:val="left"/>
+      <w:pPr>
+        <w:ind w:left="6480" w:hanging="360"/>
+      </w:pPr>
+      <w:rPr>
+        <w:rFonts w:ascii="Wingdings" w:hAnsi="Wingdings" w:hint="default"/>
+      </w:rPr>
+    </w:lvl>
+  </w:abstractNum>
+  <w:abstractNum w:abstractNumId="3" w15:restartNumberingAfterBreak="0">
     <w:nsid w:val="13195E48"/>
     <w:multiLevelType w:val="hybridMultilevel"/>
     <w:tmpl w:val="70AE4C2E"/>
@@ -1660,7 +1940,7 @@
       </w:rPr>
     </w:lvl>
   </w:abstractNum>
-  <w:abstractNum w:abstractNumId="3" w15:restartNumberingAfterBreak="0">
+  <w:abstractNum w:abstractNumId="4" w15:restartNumberingAfterBreak="0">
     <w:nsid w:val="1A932E70"/>
     <w:multiLevelType w:val="hybridMultilevel"/>
     <w:tmpl w:val="5C1E811A"/>
@@ -1773,7 +2053,7 @@
       </w:rPr>
     </w:lvl>
   </w:abstractNum>
-  <w:abstractNum w:abstractNumId="4" w15:restartNumberingAfterBreak="0">
+  <w:abstractNum w:abstractNumId="5" w15:restartNumberingAfterBreak="0">
     <w:nsid w:val="1CA75D02"/>
     <w:multiLevelType w:val="hybridMultilevel"/>
     <w:tmpl w:val="DDE8C18E"/>
@@ -1886,7 +2166,7 @@
       </w:rPr>
     </w:lvl>
   </w:abstractNum>
-  <w:abstractNum w:abstractNumId="5" w15:restartNumberingAfterBreak="0">
+  <w:abstractNum w:abstractNumId="6" w15:restartNumberingAfterBreak="0">
     <w:nsid w:val="2396701E"/>
     <w:multiLevelType w:val="hybridMultilevel"/>
     <w:tmpl w:val="FDD2249A"/>
@@ -1999,7 +2279,7 @@
       </w:rPr>
     </w:lvl>
   </w:abstractNum>
-  <w:abstractNum w:abstractNumId="6" w15:restartNumberingAfterBreak="0">
+  <w:abstractNum w:abstractNumId="7" w15:restartNumberingAfterBreak="0">
     <w:nsid w:val="2C156175"/>
     <w:multiLevelType w:val="hybridMultilevel"/>
     <w:tmpl w:val="3DB496F2"/>
@@ -2112,7 +2392,7 @@
       </w:rPr>
     </w:lvl>
   </w:abstractNum>
-  <w:abstractNum w:abstractNumId="7" w15:restartNumberingAfterBreak="0">
+  <w:abstractNum w:abstractNumId="8" w15:restartNumberingAfterBreak="0">
     <w:nsid w:val="301E37AA"/>
     <w:multiLevelType w:val="hybridMultilevel"/>
     <w:tmpl w:val="55F4DCDA"/>
@@ -2225,7 +2505,7 @@
       </w:rPr>
     </w:lvl>
   </w:abstractNum>
-  <w:abstractNum w:abstractNumId="8" w15:restartNumberingAfterBreak="0">
+  <w:abstractNum w:abstractNumId="9" w15:restartNumberingAfterBreak="0">
     <w:nsid w:val="33D07490"/>
     <w:multiLevelType w:val="hybridMultilevel"/>
     <w:tmpl w:val="0F128AEA"/>
@@ -2338,7 +2618,7 @@
       </w:rPr>
     </w:lvl>
   </w:abstractNum>
-  <w:abstractNum w:abstractNumId="9" w15:restartNumberingAfterBreak="0">
+  <w:abstractNum w:abstractNumId="10" w15:restartNumberingAfterBreak="0">
     <w:nsid w:val="40E43D67"/>
     <w:multiLevelType w:val="hybridMultilevel"/>
     <w:tmpl w:val="CB065340"/>
@@ -2451,7 +2731,7 @@
       </w:rPr>
     </w:lvl>
   </w:abstractNum>
-  <w:abstractNum w:abstractNumId="10" w15:restartNumberingAfterBreak="0">
+  <w:abstractNum w:abstractNumId="11" w15:restartNumberingAfterBreak="0">
     <w:nsid w:val="4CD711DE"/>
     <w:multiLevelType w:val="hybridMultilevel"/>
     <w:tmpl w:val="66B0EB5C"/>
@@ -2564,7 +2844,7 @@
       </w:rPr>
     </w:lvl>
   </w:abstractNum>
-  <w:abstractNum w:abstractNumId="11" w15:restartNumberingAfterBreak="0">
+  <w:abstractNum w:abstractNumId="12" w15:restartNumberingAfterBreak="0">
     <w:nsid w:val="553E7730"/>
     <w:multiLevelType w:val="hybridMultilevel"/>
     <w:tmpl w:val="932ED846"/>
@@ -2677,7 +2957,7 @@
       </w:rPr>
     </w:lvl>
   </w:abstractNum>
-  <w:abstractNum w:abstractNumId="12" w15:restartNumberingAfterBreak="0">
+  <w:abstractNum w:abstractNumId="13" w15:restartNumberingAfterBreak="0">
     <w:nsid w:val="59D16A2E"/>
     <w:multiLevelType w:val="hybridMultilevel"/>
     <w:tmpl w:val="871CD002"/>
@@ -2790,7 +3070,7 @@
       </w:rPr>
     </w:lvl>
   </w:abstractNum>
-  <w:abstractNum w:abstractNumId="13" w15:restartNumberingAfterBreak="0">
+  <w:abstractNum w:abstractNumId="14" w15:restartNumberingAfterBreak="0">
     <w:nsid w:val="6514067D"/>
     <w:multiLevelType w:val="hybridMultilevel"/>
     <w:tmpl w:val="4CD263F6"/>
@@ -2903,7 +3183,7 @@
       </w:rPr>
     </w:lvl>
   </w:abstractNum>
-  <w:abstractNum w:abstractNumId="14" w15:restartNumberingAfterBreak="0">
+  <w:abstractNum w:abstractNumId="15" w15:restartNumberingAfterBreak="0">
     <w:nsid w:val="6B6B3FCB"/>
     <w:multiLevelType w:val="hybridMultilevel"/>
     <w:tmpl w:val="0DEC68EA"/>
@@ -3016,7 +3296,7 @@
       </w:rPr>
     </w:lvl>
   </w:abstractNum>
-  <w:abstractNum w:abstractNumId="15" w15:restartNumberingAfterBreak="0">
+  <w:abstractNum w:abstractNumId="16" w15:restartNumberingAfterBreak="0">
     <w:nsid w:val="73135EA6"/>
     <w:multiLevelType w:val="hybridMultilevel"/>
     <w:tmpl w:val="B2C231A4"/>
@@ -3129,7 +3409,7 @@
       </w:rPr>
     </w:lvl>
   </w:abstractNum>
-  <w:abstractNum w:abstractNumId="16" w15:restartNumberingAfterBreak="0">
+  <w:abstractNum w:abstractNumId="17" w15:restartNumberingAfterBreak="0">
     <w:nsid w:val="74A52327"/>
     <w:multiLevelType w:val="hybridMultilevel"/>
     <w:tmpl w:val="B50AE1F6"/>
@@ -3242,7 +3522,7 @@
       </w:rPr>
     </w:lvl>
   </w:abstractNum>
-  <w:abstractNum w:abstractNumId="17" w15:restartNumberingAfterBreak="0">
+  <w:abstractNum w:abstractNumId="18" w15:restartNumberingAfterBreak="0">
     <w:nsid w:val="770603AA"/>
     <w:multiLevelType w:val="hybridMultilevel"/>
     <w:tmpl w:val="8FFA051A"/>
@@ -3355,7 +3635,7 @@
       </w:rPr>
     </w:lvl>
   </w:abstractNum>
-  <w:abstractNum w:abstractNumId="18" w15:restartNumberingAfterBreak="0">
+  <w:abstractNum w:abstractNumId="19" w15:restartNumberingAfterBreak="0">
     <w:nsid w:val="771E00BD"/>
     <w:multiLevelType w:val="hybridMultilevel"/>
     <w:tmpl w:val="11C880CA"/>
@@ -3468,7 +3748,7 @@
       </w:rPr>
     </w:lvl>
   </w:abstractNum>
-  <w:abstractNum w:abstractNumId="19" w15:restartNumberingAfterBreak="0">
+  <w:abstractNum w:abstractNumId="20" w15:restartNumberingAfterBreak="0">
     <w:nsid w:val="7FBE77ED"/>
     <w:multiLevelType w:val="hybridMultilevel"/>
     <w:tmpl w:val="158CFE2E"/>
@@ -3582,13 +3862,13 @@
     </w:lvl>
   </w:abstractNum>
   <w:num w:numId="1">
-    <w:abstractNumId w:val="7"/>
+    <w:abstractNumId w:val="8"/>
   </w:num>
   <w:num w:numId="2">
-    <w:abstractNumId w:val="13"/>
+    <w:abstractNumId w:val="14"/>
   </w:num>
   <w:num w:numId="3">
-    <w:abstractNumId w:val="17"/>
+    <w:abstractNumId w:val="18"/>
   </w:num>
   <w:num w:numId="4">
     <w:abstractNumId w:val="1"/>
@@ -3597,49 +3877,52 @@
     <w:abstractNumId w:val="0"/>
   </w:num>
   <w:num w:numId="6">
+    <w:abstractNumId w:val="5"/>
+  </w:num>
+  <w:num w:numId="7">
+    <w:abstractNumId w:val="12"/>
+  </w:num>
+  <w:num w:numId="8">
+    <w:abstractNumId w:val="3"/>
+  </w:num>
+  <w:num w:numId="9">
+    <w:abstractNumId w:val="7"/>
+  </w:num>
+  <w:num w:numId="10">
+    <w:abstractNumId w:val="6"/>
+  </w:num>
+  <w:num w:numId="11">
+    <w:abstractNumId w:val="9"/>
+  </w:num>
+  <w:num w:numId="12">
+    <w:abstractNumId w:val="11"/>
+  </w:num>
+  <w:num w:numId="13">
+    <w:abstractNumId w:val="20"/>
+  </w:num>
+  <w:num w:numId="14">
+    <w:abstractNumId w:val="17"/>
+  </w:num>
+  <w:num w:numId="15">
+    <w:abstractNumId w:val="19"/>
+  </w:num>
+  <w:num w:numId="16">
     <w:abstractNumId w:val="4"/>
   </w:num>
-  <w:num w:numId="7">
-    <w:abstractNumId w:val="11"/>
+  <w:num w:numId="17">
+    <w:abstractNumId w:val="13"/>
   </w:num>
-  <w:num w:numId="8">
-    <w:abstractNumId w:val="2"/>
-  </w:num>
-  <w:num w:numId="9">
-    <w:abstractNumId w:val="6"/>
-  </w:num>
-  <w:num w:numId="10">
-    <w:abstractNumId w:val="5"/>
-  </w:num>
-  <w:num w:numId="11">
-    <w:abstractNumId w:val="8"/>
-  </w:num>
-  <w:num w:numId="12">
+  <w:num w:numId="18">
     <w:abstractNumId w:val="10"/>
   </w:num>
-  <w:num w:numId="13">
-    <w:abstractNumId w:val="19"/>
-  </w:num>
-  <w:num w:numId="14">
+  <w:num w:numId="19">
     <w:abstractNumId w:val="16"/>
   </w:num>
-  <w:num w:numId="15">
-    <w:abstractNumId w:val="18"/>
-  </w:num>
-  <w:num w:numId="16">
-    <w:abstractNumId w:val="3"/>
-  </w:num>
-  <w:num w:numId="17">
-    <w:abstractNumId w:val="12"/>
-  </w:num>
-  <w:num w:numId="18">
-    <w:abstractNumId w:val="9"/>
-  </w:num>
-  <w:num w:numId="19">
+  <w:num w:numId="20">
     <w:abstractNumId w:val="15"/>
   </w:num>
-  <w:num w:numId="20">
-    <w:abstractNumId w:val="14"/>
+  <w:num w:numId="21">
+    <w:abstractNumId w:val="2"/>
   </w:num>
 </w:numbering>
 </file>
@@ -4445,7 +4728,7 @@
 </file>
 
 <file path=customXml/itemProps1.xml><?xml version="1.0" encoding="utf-8"?>
-<ds:datastoreItem xmlns:ds="http://schemas.openxmlformats.org/officeDocument/2006/customXml" ds:itemID="{C4854681-2368-4C86-A5CF-D6FBDE0CC372}">
+<ds:datastoreItem xmlns:ds="http://schemas.openxmlformats.org/officeDocument/2006/customXml" ds:itemID="{EDF84DE5-D444-41F5-BBD0-994AD14D2C54}">
   <ds:schemaRefs>
     <ds:schemaRef ds:uri="http://schemas.openxmlformats.org/officeDocument/2006/bibliography"/>
   </ds:schemaRefs>

</xml_diff>

<commit_message>
Nouvelles cartes phase construction
</commit_message>
<xml_diff>
--- a/Perspectives/src/Cartes/Perspectives_Cartes_choix_lifestyle.docx
+++ b/Perspectives/src/Cartes/Perspectives_Cartes_choix_lifestyle.docx
@@ -237,17 +237,8 @@
           <w:b/>
           <w:bCs/>
         </w:rPr>
-        <w:t xml:space="preserve">Google </w:t>
-      </w:r>
-      <w:proofErr w:type="spellStart"/>
-      <w:r>
-        <w:rPr>
-          <w:b/>
-          <w:bCs/>
-        </w:rPr>
-        <w:t>Maps</w:t>
-      </w:r>
-      <w:proofErr w:type="spellEnd"/>
+        <w:t>Google Maps</w:t>
+      </w:r>
     </w:p>
     <w:p>
       <w:pPr>
@@ -262,23 +253,7 @@
           <w:i/>
           <w:iCs/>
         </w:rPr>
-        <w:t xml:space="preserve">Tu es en voyage et tu t'es perdu dans la ville. Est-ce que tu utilises Google </w:t>
-      </w:r>
-      <w:proofErr w:type="spellStart"/>
-      <w:r>
-        <w:rPr>
-          <w:i/>
-          <w:iCs/>
-        </w:rPr>
-        <w:t>Maps</w:t>
-      </w:r>
-      <w:proofErr w:type="spellEnd"/>
-      <w:r>
-        <w:rPr>
-          <w:i/>
-          <w:iCs/>
-        </w:rPr>
-        <w:t xml:space="preserve"> ou non ?</w:t>
+        <w:t>Tu es en voyage et tu t'es perdu dans la ville. Est-ce que tu utilises Google Maps ou non ?</w:t>
       </w:r>
     </w:p>
     <w:p>
@@ -545,23 +520,7 @@
           <w:i/>
           <w:iCs/>
         </w:rPr>
-        <w:t xml:space="preserve">Un ami t'envoie une vidéo étrange sur Messenger. Avant de la regarder tu décides de te commander un menu Big Mac sur Uber </w:t>
-      </w:r>
-      <w:proofErr w:type="spellStart"/>
-      <w:r>
-        <w:rPr>
-          <w:i/>
-          <w:iCs/>
-        </w:rPr>
-        <w:t>Eats</w:t>
-      </w:r>
-      <w:proofErr w:type="spellEnd"/>
-      <w:r>
-        <w:rPr>
-          <w:i/>
-          <w:iCs/>
-        </w:rPr>
-        <w:t>. Est-ce que tu commences la vidéo en buvant ton soda ou en mordant dans ton burger ?</w:t>
+        <w:t>Un ami t'envoie une vidéo étrange sur Messenger. Avant de la regarder tu décides de te commander un menu Big Mac sur Uber Eats. Est-ce que tu commences la vidéo en buvant ton soda ou en mordant dans ton burger ?</w:t>
       </w:r>
     </w:p>
     <w:p>
@@ -837,23 +796,7 @@
           <w:i/>
           <w:iCs/>
         </w:rPr>
-        <w:t xml:space="preserve"> fait longtemps que tu es célibataire, et tu es en manque... Tu en as marre de cette situation. Tu as entendu parler du No </w:t>
-      </w:r>
-      <w:proofErr w:type="spellStart"/>
-      <w:r>
-        <w:rPr>
-          <w:i/>
-          <w:iCs/>
-        </w:rPr>
-        <w:t>Fap</w:t>
-      </w:r>
-      <w:proofErr w:type="spellEnd"/>
-      <w:r>
-        <w:rPr>
-          <w:i/>
-          <w:iCs/>
-        </w:rPr>
-        <w:t xml:space="preserve"> Challenge, qui te met au défi d'arrêter le porno et la masturbation. Il paraît que ce défi apporterait de nombreux bénéfices. Est-ce que tu te lances ce défi, ou bien tu te laisses avoir par ta solitude ?</w:t>
+        <w:t xml:space="preserve"> fait longtemps que tu es célibataire, et tu es en manque... Tu en as marre de cette situation. Tu as entendu parler du No Fap Challenge, qui te met au défi d'arrêter le porno et la masturbation. Il paraît que ce défi apporterait de nombreux bénéfices. Est-ce que tu te lances ce défi, ou bien tu te laisses avoir par ta solitude ?</w:t>
       </w:r>
     </w:p>
     <w:p>
@@ -879,15 +822,7 @@
         <w:jc w:val="both"/>
       </w:pPr>
       <w:r>
-        <w:t xml:space="preserve">Si tu décides de commencer le No </w:t>
-      </w:r>
-      <w:proofErr w:type="spellStart"/>
-      <w:r>
-        <w:t>Fap</w:t>
-      </w:r>
-      <w:proofErr w:type="spellEnd"/>
-      <w:r>
-        <w:t xml:space="preserve"> Challenge, tire un dé ; si tu fais 5 ou plus, va page X, sinon va page Y.</w:t>
+        <w:t>Si tu décides de commencer le No Fap Challenge, tire un dé ; si tu fais 5 ou plus, va page X, sinon va page Y.</w:t>
       </w:r>
     </w:p>
     <w:p>
@@ -1124,37 +1059,21 @@
           <w:i/>
           <w:iCs/>
         </w:rPr>
-        <w:t xml:space="preserve">Tu veux </w:t>
-      </w:r>
-      <w:proofErr w:type="gramStart"/>
+        <w:t>Tu veux postuler</w:t>
+      </w:r>
       <w:r>
         <w:rPr>
           <w:i/>
           <w:iCs/>
         </w:rPr>
-        <w:t>postuler</w:t>
+        <w:t xml:space="preserve"> </w:t>
       </w:r>
       <w:r>
         <w:rPr>
           <w:i/>
           <w:iCs/>
         </w:rPr>
-        <w:t xml:space="preserve"> </w:t>
-      </w:r>
-      <w:r>
-        <w:rPr>
-          <w:i/>
-          <w:iCs/>
-        </w:rPr>
-        <w:t>pour</w:t>
-      </w:r>
-      <w:proofErr w:type="gramEnd"/>
-      <w:r>
-        <w:rPr>
-          <w:i/>
-          <w:iCs/>
-        </w:rPr>
-        <w:t xml:space="preserve"> un stage ou un nouveau boulot, mais tu ne sais pas vraiment comment t'y prendre. Préfères-tu passer par Internet ou utiliser ton réseau d'amis et d'anciens de ton école ?</w:t>
+        <w:t>pour un stage ou un nouveau boulot, mais tu ne sais pas vraiment comment t'y prendre. Préfères-tu passer par Internet ou utiliser ton réseau d'amis et d'anciens de ton école ?</w:t>
       </w:r>
     </w:p>
     <w:p>
@@ -1287,23 +1206,7 @@
           <w:i/>
           <w:iCs/>
         </w:rPr>
-        <w:t xml:space="preserve">Depuis toujours, tu procrastines et ça te fait stresser... D'autant plus que tu as </w:t>
-      </w:r>
-      <w:proofErr w:type="gramStart"/>
-      <w:r>
-        <w:rPr>
-          <w:i/>
-          <w:iCs/>
-        </w:rPr>
-        <w:t>une grosse deadline</w:t>
-      </w:r>
-      <w:proofErr w:type="gramEnd"/>
-      <w:r>
-        <w:rPr>
-          <w:i/>
-          <w:iCs/>
-        </w:rPr>
-        <w:t xml:space="preserve"> qui approche. Tu décides de rechercher sur Google une solution à ton problème... Tu tombes sur Stan, un blogueur sur l'organisation qui donne de très bons conseils et vend également une formation pour arrêter de procrastiner. Elle coûte 150€. Est-ce que tu l'achètes ou non ?</w:t>
+        <w:t>Depuis toujours, tu procrastines et ça te fait stresser... D'autant plus que tu as une grosse deadline qui approche. Tu décides de rechercher sur Google une solution à ton problème... Tu tombes sur Stan, un blogueur sur l'organisation qui donne de très bons conseils et vend également une formation pour arrêter de procrastiner. Elle coûte 150€. Est-ce que tu l'achètes ou non ?</w:t>
       </w:r>
     </w:p>
     <w:p>
@@ -1628,39 +1531,7 @@
           <w:i/>
           <w:iCs/>
         </w:rPr>
-        <w:t xml:space="preserve">Tu viens de télécharger Instagram sur ton portable. Tu dois choisir qui suivre en premier. Alex </w:t>
-      </w:r>
-      <w:proofErr w:type="spellStart"/>
-      <w:r>
-        <w:rPr>
-          <w:i/>
-          <w:iCs/>
-        </w:rPr>
-        <w:t>Vizeo</w:t>
-      </w:r>
-      <w:proofErr w:type="spellEnd"/>
-      <w:r>
-        <w:rPr>
-          <w:i/>
-          <w:iCs/>
-        </w:rPr>
-        <w:t xml:space="preserve">, un influenceur voyage pour te faire rêver et peut-être t'inspirer à partir comme lui en tour du monde, ou bien </w:t>
-      </w:r>
-      <w:proofErr w:type="spellStart"/>
-      <w:r>
-        <w:rPr>
-          <w:i/>
-          <w:iCs/>
-        </w:rPr>
-        <w:t>EnjoyPhoenix</w:t>
-      </w:r>
-      <w:proofErr w:type="spellEnd"/>
-      <w:r>
-        <w:rPr>
-          <w:i/>
-          <w:iCs/>
-        </w:rPr>
-        <w:t>, reine de la beauté pour t'aider à améliorer ton style et te sentir mieux dans ta peau ?</w:t>
+        <w:t>Tu viens de télécharger Instagram sur ton portable. Tu dois choisir qui suivre en premier. Alex Vizeo, un influenceur voyage pour te faire rêver et peut-être t'inspirer à partir comme lui en tour du monde, ou bien EnjoyPhoenix, reine de la beauté pour t'aider à améliorer ton style et te sentir mieux dans ta peau ?</w:t>
       </w:r>
     </w:p>
     <w:p>
@@ -1677,15 +1548,7 @@
         </w:rPr>
       </w:pPr>
       <w:r>
-        <w:t xml:space="preserve">Si tu décides de suivre Alex </w:t>
-      </w:r>
-      <w:proofErr w:type="spellStart"/>
-      <w:r>
-        <w:t>Vizeo</w:t>
-      </w:r>
-      <w:proofErr w:type="spellEnd"/>
-      <w:r>
-        <w:t xml:space="preserve">, tire un dé ; si </w:t>
+        <w:t xml:space="preserve">Si tu décides de suivre Alex Vizeo, tire un dé ; si </w:t>
       </w:r>
       <w:r>
         <w:t>tu fais 5 ou plus, va page X, sinon va page Y.</w:t>
@@ -1701,15 +1564,7 @@
         <w:jc w:val="both"/>
       </w:pPr>
       <w:r>
-        <w:t xml:space="preserve">Si tu décides de suivre </w:t>
-      </w:r>
-      <w:proofErr w:type="spellStart"/>
-      <w:r>
-        <w:t>EnjoyPhoenix</w:t>
-      </w:r>
-      <w:proofErr w:type="spellEnd"/>
-      <w:r>
-        <w:t xml:space="preserve">, tire un dé ; si </w:t>
+        <w:t xml:space="preserve">Si tu décides de suivre EnjoyPhoenix, tire un dé ; si </w:t>
       </w:r>
       <w:r>
         <w:t>tu fais 6, va page X, sinon va page Y.</w:t>
@@ -2006,7 +1861,6 @@
         </w:rPr>
         <w:t xml:space="preserve">et ainsi </w:t>
       </w:r>
-      <w:proofErr w:type="gramStart"/>
       <w:r>
         <w:rPr>
           <w:i/>
@@ -2014,7 +1868,6 @@
         </w:rPr>
         <w:t>voir</w:t>
       </w:r>
-      <w:proofErr w:type="gramEnd"/>
       <w:r>
         <w:rPr>
           <w:i/>
@@ -2685,7 +2538,6 @@
           <w:bCs/>
         </w:rPr>
       </w:pPr>
-      <w:bookmarkStart w:id="0" w:name="_GoBack"/>
       <w:r>
         <w:rPr>
           <w:b/>
@@ -2756,7 +2608,6 @@
           </wp:anchor>
         </w:drawing>
       </w:r>
-      <w:bookmarkEnd w:id="0"/>
       <w:r>
         <w:rPr>
           <w:b/>
@@ -2791,7 +2642,15 @@
         <w:jc w:val="both"/>
       </w:pPr>
       <w:r>
-        <w:t>Si tu décides d'installer un nouveau jeu à la mode, tire un dé ; si tu fais 6, va page X, sinon va page Y.</w:t>
+        <w:t xml:space="preserve">Si tu décides d'installer </w:t>
+      </w:r>
+      <w:r>
+        <w:t>un</w:t>
+      </w:r>
+      <w:bookmarkStart w:id="0" w:name="_GoBack"/>
+      <w:bookmarkEnd w:id="0"/>
+      <w:r>
+        <w:t xml:space="preserve"> nouveau jeu à la mode, tire un dé ; si tu fais 6, va page X, sinon va page Y.</w:t>
       </w:r>
     </w:p>
     <w:p>
@@ -7153,7 +7012,7 @@
 </file>
 
 <file path=customXml/itemProps1.xml><?xml version="1.0" encoding="utf-8"?>
-<ds:datastoreItem xmlns:ds="http://schemas.openxmlformats.org/officeDocument/2006/customXml" ds:itemID="{86DBF823-BBF7-4C5D-969F-F07D993FE4FE}">
+<ds:datastoreItem xmlns:ds="http://schemas.openxmlformats.org/officeDocument/2006/customXml" ds:itemID="{A015B4FD-9B3F-4A7A-8D45-403032FFF3EF}">
   <ds:schemaRefs>
     <ds:schemaRef ds:uri="http://schemas.openxmlformats.org/officeDocument/2006/bibliography"/>
   </ds:schemaRefs>

</xml_diff>

<commit_message>
Tous les choix lifestyle sont finis
</commit_message>
<xml_diff>
--- a/Perspectives/src/Cartes/Perspectives_Cartes_choix_lifestyle.docx
+++ b/Perspectives/src/Cartes/Perspectives_Cartes_choix_lifestyle.docx
@@ -100,8 +100,19 @@
           <w:i/>
           <w:iCs/>
         </w:rPr>
-        <w:t>Pour payer moins en loyer, tu décides de t'installer en colocation. Préfères-tu passer une petite annonce dans le journal de ta ville, ou bien utiliser les nombreux sites dédiés disponibles sur Internet ?</w:t>
-      </w:r>
+        <w:t xml:space="preserve">Pour payer moins en loyer, tu décides de t'installer en colocation. </w:t>
+      </w:r>
+      <w:bookmarkStart w:id="0" w:name="_GoBack"/>
+      <w:r>
+        <w:rPr>
+          <w:b/>
+          <w:bCs/>
+          <w:i/>
+          <w:iCs/>
+        </w:rPr>
+        <w:t>Préfères-tu passer une petite annonce dans le journal de ta ville, ou bien utiliser les nombreux sites dédiés disponibles sur Internet ?</w:t>
+      </w:r>
+      <w:bookmarkEnd w:id="0"/>
     </w:p>
     <w:p>
       <w:pPr>
@@ -237,23 +248,63 @@
           <w:b/>
           <w:bCs/>
         </w:rPr>
-        <w:t>Google Maps</w:t>
-      </w:r>
+        <w:t xml:space="preserve">Google </w:t>
+      </w:r>
+      <w:proofErr w:type="spellStart"/>
+      <w:r>
+        <w:rPr>
+          <w:b/>
+          <w:bCs/>
+        </w:rPr>
+        <w:t>Maps</w:t>
+      </w:r>
+      <w:proofErr w:type="spellEnd"/>
     </w:p>
     <w:p>
       <w:pPr>
         <w:jc w:val="both"/>
         <w:rPr>
-          <w:i/>
-          <w:iCs/>
-        </w:rPr>
-      </w:pPr>
-      <w:r>
-        <w:rPr>
-          <w:i/>
-          <w:iCs/>
-        </w:rPr>
-        <w:t>Tu es en voyage et tu t'es perdu dans la ville. Est-ce que tu utilises Google Maps ou non ?</w:t>
+          <w:b/>
+          <w:bCs/>
+          <w:i/>
+          <w:iCs/>
+        </w:rPr>
+      </w:pPr>
+      <w:r>
+        <w:rPr>
+          <w:i/>
+          <w:iCs/>
+        </w:rPr>
+        <w:t xml:space="preserve">Tu es en voyage et tu t'es perdu dans la ville. </w:t>
+      </w:r>
+      <w:r>
+        <w:rPr>
+          <w:b/>
+          <w:bCs/>
+          <w:i/>
+          <w:iCs/>
+        </w:rPr>
+        <w:t xml:space="preserve">Est-ce que tu utilises Google </w:t>
+      </w:r>
+      <w:proofErr w:type="spellStart"/>
+      <w:r>
+        <w:rPr>
+          <w:b/>
+          <w:bCs/>
+          <w:i/>
+          <w:iCs/>
+        </w:rPr>
+        <w:t>Maps</w:t>
+      </w:r>
+      <w:proofErr w:type="spellEnd"/>
+      <w:r>
+        <w:rPr>
+          <w:b/>
+          <w:bCs/>
+          <w:i/>
+          <w:iCs/>
+        </w:rPr>
+        <w:t xml:space="preserve"> ou non ?</w:t>
       </w:r>
     </w:p>
     <w:p>
@@ -266,7 +317,17 @@
         <w:jc w:val="both"/>
       </w:pPr>
       <w:r>
-        <w:t>Si oui, tire un dé ; si tu fais 5 ou plus, va page X, sinon va page Y.</w:t>
+        <w:t xml:space="preserve">Si </w:t>
+      </w:r>
+      <w:r>
+        <w:rPr>
+          <w:b/>
+          <w:bCs/>
+        </w:rPr>
+        <w:t>oui</w:t>
+      </w:r>
+      <w:r>
+        <w:t>, tire un dé ; si tu fais 5 ou plus, va page X, sinon va page Y.</w:t>
       </w:r>
     </w:p>
     <w:p>
@@ -279,7 +340,17 @@
         <w:jc w:val="both"/>
       </w:pPr>
       <w:r>
-        <w:t>Si tu décides de demander le chemin à un inconnu, tire un dé ; si tu fais 5 ou plus, va page X, sinon va page Y.</w:t>
+        <w:t xml:space="preserve">Si tu décides de </w:t>
+      </w:r>
+      <w:r>
+        <w:rPr>
+          <w:b/>
+          <w:bCs/>
+        </w:rPr>
+        <w:t>demander le chemin à un inconnu</w:t>
+      </w:r>
+      <w:r>
+        <w:t>, tire un dé ; si tu fais 5 ou plus, va page X, sinon va page Y.</w:t>
       </w:r>
       <w:r>
         <w:t xml:space="preserve"> </w:t>
@@ -378,16 +449,27 @@
       <w:pPr>
         <w:jc w:val="both"/>
         <w:rPr>
-          <w:i/>
-          <w:iCs/>
-        </w:rPr>
-      </w:pPr>
-      <w:r>
-        <w:rPr>
-          <w:i/>
-          <w:iCs/>
-        </w:rPr>
-        <w:t>Tu navigues tranquillement sur Internet, quand tout d'un coup une pub s'ouvre dans une nouvelle fenêtre : "Voulez-vous découvrir comment je gagne 1000€ par jour sans sortir de chez moi ?"... Est-ce que tu cliques ?</w:t>
+          <w:b/>
+          <w:bCs/>
+          <w:i/>
+          <w:iCs/>
+        </w:rPr>
+      </w:pPr>
+      <w:r>
+        <w:rPr>
+          <w:i/>
+          <w:iCs/>
+        </w:rPr>
+        <w:t xml:space="preserve">Tu navigues tranquillement sur Internet, quand tout d'un coup une pub s'ouvre dans une nouvelle fenêtre : "Voulez-vous découvrir comment je gagne 1000€ par jour sans sortir de chez moi ?"... </w:t>
+      </w:r>
+      <w:r>
+        <w:rPr>
+          <w:b/>
+          <w:bCs/>
+          <w:i/>
+          <w:iCs/>
+        </w:rPr>
+        <w:t>Est-ce que tu cliques ?</w:t>
       </w:r>
     </w:p>
     <w:p>
@@ -400,7 +482,17 @@
         <w:jc w:val="both"/>
       </w:pPr>
       <w:r>
-        <w:t>Si tu cliques, tire un dé ; si dé. Si tu fais 6, va page Y, sinon va page Z.</w:t>
+        <w:t xml:space="preserve">Si tu </w:t>
+      </w:r>
+      <w:r>
+        <w:rPr>
+          <w:b/>
+          <w:bCs/>
+        </w:rPr>
+        <w:t>cliques</w:t>
+      </w:r>
+      <w:r>
+        <w:t>, tire un dé ; si dé. Si tu fais 6, va page Y, sinon va page Z.</w:t>
       </w:r>
     </w:p>
     <w:p>
@@ -413,7 +505,14 @@
         <w:jc w:val="both"/>
       </w:pPr>
       <w:r>
-        <w:t>Sinon, va page X.</w:t>
+        <w:rPr>
+          <w:b/>
+          <w:bCs/>
+        </w:rPr>
+        <w:t>Sinon</w:t>
+      </w:r>
+      <w:r>
+        <w:t>, va page X.</w:t>
       </w:r>
     </w:p>
     <w:p>
@@ -511,16 +610,43 @@
       <w:pPr>
         <w:jc w:val="both"/>
         <w:rPr>
-          <w:i/>
-          <w:iCs/>
-        </w:rPr>
-      </w:pPr>
-      <w:r>
-        <w:rPr>
-          <w:i/>
-          <w:iCs/>
-        </w:rPr>
-        <w:t>Un ami t'envoie une vidéo étrange sur Messenger. Avant de la regarder tu décides de te commander un menu Big Mac sur Uber Eats. Est-ce que tu commences la vidéo en buvant ton soda ou en mordant dans ton burger ?</w:t>
+          <w:b/>
+          <w:bCs/>
+          <w:i/>
+          <w:iCs/>
+        </w:rPr>
+      </w:pPr>
+      <w:r>
+        <w:rPr>
+          <w:i/>
+          <w:iCs/>
+        </w:rPr>
+        <w:t xml:space="preserve">Un ami t'envoie une vidéo étrange sur Messenger. Avant de la regarder tu décides de te commander un menu Big Mac sur Uber </w:t>
+      </w:r>
+      <w:proofErr w:type="spellStart"/>
+      <w:r>
+        <w:rPr>
+          <w:i/>
+          <w:iCs/>
+        </w:rPr>
+        <w:t>Eats</w:t>
+      </w:r>
+      <w:proofErr w:type="spellEnd"/>
+      <w:r>
+        <w:rPr>
+          <w:i/>
+          <w:iCs/>
+        </w:rPr>
+        <w:t xml:space="preserve">. </w:t>
+      </w:r>
+      <w:r>
+        <w:rPr>
+          <w:b/>
+          <w:bCs/>
+          <w:i/>
+          <w:iCs/>
+        </w:rPr>
+        <w:t>Est-ce que tu commences la vidéo en buvant ton soda ou en mordant dans ton burger ?</w:t>
       </w:r>
     </w:p>
     <w:p>
@@ -537,7 +663,17 @@
         </w:rPr>
       </w:pPr>
       <w:r>
-        <w:t>Si tu choisis de boire ton soda, tire un dé ; si tu fais 5 ou plus, va page X, sinon va page Y.</w:t>
+        <w:t xml:space="preserve">Si tu choisis de </w:t>
+      </w:r>
+      <w:r>
+        <w:rPr>
+          <w:b/>
+          <w:bCs/>
+        </w:rPr>
+        <w:t>boire ton soda</w:t>
+      </w:r>
+      <w:r>
+        <w:t>, tire un dé ; si tu fais 5 ou plus, va page X, sinon va page Y.</w:t>
       </w:r>
     </w:p>
     <w:p>
@@ -550,7 +686,17 @@
         <w:jc w:val="both"/>
       </w:pPr>
       <w:r>
-        <w:t>Si tu choisis de mordre dans ton burger, tire un dé ; si tu fais 6, va page X, sinon va page Y.</w:t>
+        <w:t xml:space="preserve">Si tu choisis de </w:t>
+      </w:r>
+      <w:r>
+        <w:rPr>
+          <w:b/>
+          <w:bCs/>
+        </w:rPr>
+        <w:t>mordre dans ton burger</w:t>
+      </w:r>
+      <w:r>
+        <w:t>, tire un dé ; si tu fais 6, va page X, sinon va page Y.</w:t>
       </w:r>
     </w:p>
     <w:p>
@@ -648,16 +794,27 @@
       <w:pPr>
         <w:jc w:val="both"/>
         <w:rPr>
-          <w:i/>
-          <w:iCs/>
-        </w:rPr>
-      </w:pPr>
-      <w:r>
-        <w:rPr>
-          <w:i/>
-          <w:iCs/>
-        </w:rPr>
-        <w:t>Tu es à un concert et l'artiste est incroyable. Tu sors ton téléphone avec l'intention de filmer, puis tu hésites... Est-ce que tu prends une vidéo pour la mettre en story Snapchat, ou est-ce que tu ranges ton téléphone dans ta poche ?</w:t>
+          <w:b/>
+          <w:bCs/>
+          <w:i/>
+          <w:iCs/>
+        </w:rPr>
+      </w:pPr>
+      <w:r>
+        <w:rPr>
+          <w:i/>
+          <w:iCs/>
+        </w:rPr>
+        <w:t xml:space="preserve">Tu es à un concert et l'artiste est incroyable. Tu sors ton téléphone avec l'intention de filmer, puis tu hésites... </w:t>
+      </w:r>
+      <w:r>
+        <w:rPr>
+          <w:b/>
+          <w:bCs/>
+          <w:i/>
+          <w:iCs/>
+        </w:rPr>
+        <w:t>Est-ce que tu prends une vidéo pour la mettre en story Snapchat, ou est-ce que tu ranges ton téléphone dans ta poche ?</w:t>
       </w:r>
     </w:p>
     <w:p>
@@ -670,7 +827,17 @@
         <w:jc w:val="both"/>
       </w:pPr>
       <w:r>
-        <w:t>Si tu décides de ranger ton téléphone, tire un dé ; si tu fais 5 ou plus, va page X, sinon va page Y.</w:t>
+        <w:t xml:space="preserve">Si tu décides de </w:t>
+      </w:r>
+      <w:r>
+        <w:rPr>
+          <w:b/>
+          <w:bCs/>
+        </w:rPr>
+        <w:t>ranger ton téléphone</w:t>
+      </w:r>
+      <w:r>
+        <w:t>, tire un dé ; si tu fais 5 ou plus, va page X, sinon va page Y.</w:t>
       </w:r>
     </w:p>
     <w:p>
@@ -686,7 +853,17 @@
         <w:t xml:space="preserve">Si tu décides </w:t>
       </w:r>
       <w:r>
-        <w:t>créer une story Snapchat, va page Z.</w:t>
+        <w:t xml:space="preserve">créer une </w:t>
+      </w:r>
+      <w:r>
+        <w:rPr>
+          <w:b/>
+          <w:bCs/>
+        </w:rPr>
+        <w:t>story Snapchat</w:t>
+      </w:r>
+      <w:r>
+        <w:t>, va page Z.</w:t>
       </w:r>
     </w:p>
     <w:p>
@@ -784,6 +961,8 @@
       <w:pPr>
         <w:jc w:val="both"/>
         <w:rPr>
+          <w:b/>
+          <w:bCs/>
           <w:i/>
           <w:iCs/>
         </w:rPr>
@@ -796,7 +975,32 @@
           <w:i/>
           <w:iCs/>
         </w:rPr>
-        <w:t xml:space="preserve"> fait longtemps que tu es célibataire, et tu es en manque... Tu en as marre de cette situation. Tu as entendu parler du No Fap Challenge, qui te met au défi d'arrêter le porno et la masturbation. Il paraît que ce défi apporterait de nombreux bénéfices. Est-ce que tu te lances ce défi, ou bien tu te laisses avoir par ta solitude ?</w:t>
+        <w:t xml:space="preserve"> fait longtemps que tu es célibataire, et tu es en manque... Tu en as marre de cette situation. Tu as entendu parler du No </w:t>
+      </w:r>
+      <w:proofErr w:type="spellStart"/>
+      <w:r>
+        <w:rPr>
+          <w:i/>
+          <w:iCs/>
+        </w:rPr>
+        <w:t>Fap</w:t>
+      </w:r>
+      <w:proofErr w:type="spellEnd"/>
+      <w:r>
+        <w:rPr>
+          <w:i/>
+          <w:iCs/>
+        </w:rPr>
+        <w:t xml:space="preserve"> Challenge, qui te met au défi d'arrêter le porno et la masturbation. Il paraît que ce défi apporterait de nombreux bénéfices. </w:t>
+      </w:r>
+      <w:r>
+        <w:rPr>
+          <w:b/>
+          <w:bCs/>
+          <w:i/>
+          <w:iCs/>
+        </w:rPr>
+        <w:t>Est-ce que tu te lances ce défi, ou bien tu te laisses avoir par ta solitude ?</w:t>
       </w:r>
     </w:p>
     <w:p>
@@ -809,7 +1013,17 @@
         <w:jc w:val="both"/>
       </w:pPr>
       <w:r>
-        <w:t>Si tu décides de regarder un porno, tire un dé ; si tu fais 5, va page X, si tu fais 6, va page Y, sinon, va page Z.</w:t>
+        <w:t xml:space="preserve">Si tu décides de </w:t>
+      </w:r>
+      <w:r>
+        <w:rPr>
+          <w:b/>
+          <w:bCs/>
+        </w:rPr>
+        <w:t>regarder un porno</w:t>
+      </w:r>
+      <w:r>
+        <w:t>, tire un dé ; si tu fais 5, va page X, si tu fais 6, va page Y, sinon, va page Z.</w:t>
       </w:r>
     </w:p>
     <w:p>
@@ -822,7 +1036,33 @@
         <w:jc w:val="both"/>
       </w:pPr>
       <w:r>
-        <w:t>Si tu décides de commencer le No Fap Challenge, tire un dé ; si tu fais 5 ou plus, va page X, sinon va page Y.</w:t>
+        <w:t xml:space="preserve">Si tu décides de </w:t>
+      </w:r>
+      <w:r>
+        <w:rPr>
+          <w:b/>
+          <w:bCs/>
+        </w:rPr>
+        <w:t xml:space="preserve">commencer le No </w:t>
+      </w:r>
+      <w:proofErr w:type="spellStart"/>
+      <w:r>
+        <w:rPr>
+          <w:b/>
+          <w:bCs/>
+        </w:rPr>
+        <w:t>Fap</w:t>
+      </w:r>
+      <w:proofErr w:type="spellEnd"/>
+      <w:r>
+        <w:rPr>
+          <w:b/>
+          <w:bCs/>
+        </w:rPr>
+        <w:t xml:space="preserve"> Challenge</w:t>
+      </w:r>
+      <w:r>
+        <w:t>, tire un dé ; si tu fais 5 ou plus, va page X, sinon va page Y.</w:t>
       </w:r>
     </w:p>
     <w:p>
@@ -924,7 +1164,16 @@
           <w:i/>
           <w:iCs/>
         </w:rPr>
-        <w:t>Tu reçois un mail d'un prince déchu d'Afrique de l'Est qui te demande de l'aide pour regagner sa place sur le trône. Pour cela, il te demande de lui faire un virement de 200€, somme qui lui permettra de sauver son royaume. Est-ce que tu lui envoies la somme demandée ?</w:t>
+        <w:t xml:space="preserve">Tu reçois un mail d'un prince déchu d'Afrique de l'Est qui te demande de l'aide pour regagner sa place sur le trône. Pour cela, il te demande de lui faire un virement de 200€, somme qui lui permettra de sauver son royaume. </w:t>
+      </w:r>
+      <w:r>
+        <w:rPr>
+          <w:b/>
+          <w:bCs/>
+          <w:i/>
+          <w:iCs/>
+        </w:rPr>
+        <w:t>Est-ce que tu lui envoies la somme demandée ?</w:t>
       </w:r>
     </w:p>
     <w:p>
@@ -937,7 +1186,17 @@
         <w:jc w:val="both"/>
       </w:pPr>
       <w:r>
-        <w:t>Si oui, tire un dé ; si tu fais 6, va page X, sinon va page Y.</w:t>
+        <w:t xml:space="preserve">Si </w:t>
+      </w:r>
+      <w:r>
+        <w:rPr>
+          <w:b/>
+          <w:bCs/>
+        </w:rPr>
+        <w:t>oui</w:t>
+      </w:r>
+      <w:r>
+        <w:t>, tire un dé ; si tu fais 6, va page X, sinon va page Y.</w:t>
       </w:r>
     </w:p>
     <w:p>
@@ -950,7 +1209,14 @@
         <w:jc w:val="both"/>
       </w:pPr>
       <w:r>
-        <w:t>Sinon, va page Z.</w:t>
+        <w:rPr>
+          <w:b/>
+          <w:bCs/>
+        </w:rPr>
+        <w:t>Sinon</w:t>
+      </w:r>
+      <w:r>
+        <w:t>, va page Z.</w:t>
       </w:r>
     </w:p>
     <w:p>
@@ -1059,7 +1325,15 @@
           <w:i/>
           <w:iCs/>
         </w:rPr>
-        <w:t>Tu veux postuler</w:t>
+        <w:t xml:space="preserve">Tu veux </w:t>
+      </w:r>
+      <w:proofErr w:type="gramStart"/>
+      <w:r>
+        <w:rPr>
+          <w:i/>
+          <w:iCs/>
+        </w:rPr>
+        <w:t>postuler</w:t>
       </w:r>
       <w:r>
         <w:rPr>
@@ -1073,7 +1347,24 @@
           <w:i/>
           <w:iCs/>
         </w:rPr>
-        <w:t>pour un stage ou un nouveau boulot, mais tu ne sais pas vraiment comment t'y prendre. Préfères-tu passer par Internet ou utiliser ton réseau d'amis et d'anciens de ton école ?</w:t>
+        <w:t>pour</w:t>
+      </w:r>
+      <w:proofErr w:type="gramEnd"/>
+      <w:r>
+        <w:rPr>
+          <w:i/>
+          <w:iCs/>
+        </w:rPr>
+        <w:t xml:space="preserve"> un stage ou un nouveau boulot, mais tu ne sais pas vraiment comment t'y prendre. </w:t>
+      </w:r>
+      <w:r>
+        <w:rPr>
+          <w:b/>
+          <w:bCs/>
+          <w:i/>
+          <w:iCs/>
+        </w:rPr>
+        <w:t>Préfères-tu passer par Internet ou utiliser ton réseau d'amis et d'anciens de ton école ?</w:t>
       </w:r>
     </w:p>
     <w:p>
@@ -1086,7 +1377,17 @@
         <w:jc w:val="both"/>
       </w:pPr>
       <w:r>
-        <w:t>Si tu décides de passer par Internet, tire un dé ; si tu fais 6, va page X, sinon va page Y.</w:t>
+        <w:t xml:space="preserve">Si tu décides de </w:t>
+      </w:r>
+      <w:r>
+        <w:rPr>
+          <w:b/>
+          <w:bCs/>
+        </w:rPr>
+        <w:t>passer par Internet</w:t>
+      </w:r>
+      <w:r>
+        <w:t>, tire un dé ; si tu fais 6, va page X, sinon va page Y.</w:t>
       </w:r>
     </w:p>
     <w:p>
@@ -1099,7 +1400,17 @@
         <w:jc w:val="both"/>
       </w:pPr>
       <w:r>
-        <w:t>Si tu décides d’utiliser ton propre réseau, tire un dé ; si tu fais 5 ou plus, va page X, sinon va page Y.</w:t>
+        <w:t xml:space="preserve">Si tu décides d’utiliser </w:t>
+      </w:r>
+      <w:r>
+        <w:rPr>
+          <w:b/>
+          <w:bCs/>
+        </w:rPr>
+        <w:t>ton propre réseau</w:t>
+      </w:r>
+      <w:r>
+        <w:t>, tire un dé ; si tu fais 5 ou plus, va page X, sinon va page Y.</w:t>
       </w:r>
     </w:p>
     <w:p>
@@ -1197,16 +1508,43 @@
       <w:pPr>
         <w:jc w:val="both"/>
         <w:rPr>
-          <w:i/>
-          <w:iCs/>
-        </w:rPr>
-      </w:pPr>
-      <w:r>
-        <w:rPr>
-          <w:i/>
-          <w:iCs/>
-        </w:rPr>
-        <w:t>Depuis toujours, tu procrastines et ça te fait stresser... D'autant plus que tu as une grosse deadline qui approche. Tu décides de rechercher sur Google une solution à ton problème... Tu tombes sur Stan, un blogueur sur l'organisation qui donne de très bons conseils et vend également une formation pour arrêter de procrastiner. Elle coûte 150€. Est-ce que tu l'achètes ou non ?</w:t>
+          <w:b/>
+          <w:bCs/>
+          <w:i/>
+          <w:iCs/>
+        </w:rPr>
+      </w:pPr>
+      <w:r>
+        <w:rPr>
+          <w:i/>
+          <w:iCs/>
+        </w:rPr>
+        <w:t xml:space="preserve">Depuis toujours, tu procrastines et ça te fait stresser... D'autant plus que tu as </w:t>
+      </w:r>
+      <w:proofErr w:type="gramStart"/>
+      <w:r>
+        <w:rPr>
+          <w:i/>
+          <w:iCs/>
+        </w:rPr>
+        <w:t>une grosse deadline</w:t>
+      </w:r>
+      <w:proofErr w:type="gramEnd"/>
+      <w:r>
+        <w:rPr>
+          <w:i/>
+          <w:iCs/>
+        </w:rPr>
+        <w:t xml:space="preserve"> qui approche. Tu décides de rechercher sur Google une solution à ton problème... Tu tombes sur Stan, un blogueur sur l'organisation qui donne de très bons conseils et vend également une formation pour arrêter de procrastiner. Elle coûte 150€. </w:t>
+      </w:r>
+      <w:r>
+        <w:rPr>
+          <w:b/>
+          <w:bCs/>
+          <w:i/>
+          <w:iCs/>
+        </w:rPr>
+        <w:t>Est-ce que tu l'achètes ou non ?</w:t>
       </w:r>
     </w:p>
     <w:p>
@@ -1223,7 +1561,17 @@
         </w:rPr>
       </w:pPr>
       <w:r>
-        <w:t>Si tu décides d’acheter la formation, tire un dé ; si tu fais 4 ou plus, va page X, sinon va page Y.</w:t>
+        <w:t xml:space="preserve">Si tu décides </w:t>
+      </w:r>
+      <w:r>
+        <w:rPr>
+          <w:b/>
+          <w:bCs/>
+        </w:rPr>
+        <w:t>d’acheter la formation</w:t>
+      </w:r>
+      <w:r>
+        <w:t>, tire un dé ; si tu fais 4 ou plus, va page X, sinon va page Y.</w:t>
       </w:r>
     </w:p>
     <w:p>
@@ -1240,7 +1588,14 @@
         </w:rPr>
       </w:pPr>
       <w:r>
-        <w:t>Sinon, va page Z.</w:t>
+        <w:rPr>
+          <w:b/>
+          <w:bCs/>
+        </w:rPr>
+        <w:t>Sinon</w:t>
+      </w:r>
+      <w:r>
+        <w:t>, va page Z.</w:t>
       </w:r>
     </w:p>
     <w:p>
@@ -1348,16 +1703,27 @@
       <w:pPr>
         <w:jc w:val="both"/>
         <w:rPr>
-          <w:i/>
-          <w:iCs/>
-        </w:rPr>
-      </w:pPr>
-      <w:r>
-        <w:rPr>
-          <w:i/>
-          <w:iCs/>
-        </w:rPr>
-        <w:t>Tu discutes avec un de tes amis de ton envie de partir en vacances au Pérou pour gravir la Cordillère des Andes. Le lendemain, tu aperçois sur ton fil d'actualités une promotion exceptionnelle sur les voyages au Pérou d'une agence spécialisée. Quelle chance de tomber sur une telle publicité ! Est-ce que tu cliques dessus ?</w:t>
+          <w:b/>
+          <w:bCs/>
+          <w:i/>
+          <w:iCs/>
+        </w:rPr>
+      </w:pPr>
+      <w:r>
+        <w:rPr>
+          <w:i/>
+          <w:iCs/>
+        </w:rPr>
+        <w:t xml:space="preserve">Tu discutes avec un de tes amis de ton envie de partir en vacances au Pérou pour gravir la Cordillère des Andes. Le lendemain, tu aperçois sur ton fil d'actualités une promotion exceptionnelle sur les voyages au Pérou d'une agence spécialisée. Quelle chance de tomber sur une telle publicité ! </w:t>
+      </w:r>
+      <w:r>
+        <w:rPr>
+          <w:b/>
+          <w:bCs/>
+          <w:i/>
+          <w:iCs/>
+        </w:rPr>
+        <w:t>Est-ce que tu cliques dessus ?</w:t>
       </w:r>
     </w:p>
     <w:p>
@@ -1405,10 +1771,17 @@
         </w:rPr>
       </w:pPr>
       <w:r>
-        <w:t xml:space="preserve">Si oui, tire un dé ; si </w:t>
-      </w:r>
-      <w:r>
-        <w:t>tu fais 5 ou plus, va page X, sinon va page Y.</w:t>
+        <w:t xml:space="preserve">Si </w:t>
+      </w:r>
+      <w:r>
+        <w:rPr>
+          <w:b/>
+          <w:bCs/>
+        </w:rPr>
+        <w:t>oui</w:t>
+      </w:r>
+      <w:r>
+        <w:t>, tire un dé ; si tu fais 5 ou plus, va page X, sinon va page Y.</w:t>
       </w:r>
     </w:p>
     <w:p>
@@ -1421,10 +1794,14 @@
         <w:jc w:val="both"/>
       </w:pPr>
       <w:r>
-        <w:t xml:space="preserve">Sinon, tire un dé ; si </w:t>
-      </w:r>
-      <w:r>
-        <w:t>tu fais 5 ou plus, va page X, sinon va page Y.</w:t>
+        <w:rPr>
+          <w:b/>
+          <w:bCs/>
+        </w:rPr>
+        <w:t>Sinon</w:t>
+      </w:r>
+      <w:r>
+        <w:t>, tire un dé ; si tu fais 5 ou plus, va page X, sinon va page Y.</w:t>
       </w:r>
     </w:p>
     <w:p>
@@ -1531,7 +1908,55 @@
           <w:i/>
           <w:iCs/>
         </w:rPr>
-        <w:t>Tu viens de télécharger Instagram sur ton portable. Tu dois choisir qui suivre en premier. Alex Vizeo, un influenceur voyage pour te faire rêver et peut-être t'inspirer à partir comme lui en tour du monde, ou bien EnjoyPhoenix, reine de la beauté pour t'aider à améliorer ton style et te sentir mieux dans ta peau ?</w:t>
+        <w:t xml:space="preserve">Tu viens de télécharger Instagram sur ton portable. Tu dois choisir qui suivre en premier. Alex </w:t>
+      </w:r>
+      <w:proofErr w:type="spellStart"/>
+      <w:r>
+        <w:rPr>
+          <w:i/>
+          <w:iCs/>
+        </w:rPr>
+        <w:t>Vizeo</w:t>
+      </w:r>
+      <w:proofErr w:type="spellEnd"/>
+      <w:r>
+        <w:rPr>
+          <w:i/>
+          <w:iCs/>
+        </w:rPr>
+        <w:t xml:space="preserve">, un influenceur voyage pour te faire rêver et peut-être t'inspirer à partir comme lui en tour du monde, ou bien </w:t>
+      </w:r>
+      <w:proofErr w:type="spellStart"/>
+      <w:r>
+        <w:rPr>
+          <w:i/>
+          <w:iCs/>
+        </w:rPr>
+        <w:t>EnjoyPhoenix</w:t>
+      </w:r>
+      <w:proofErr w:type="spellEnd"/>
+      <w:r>
+        <w:rPr>
+          <w:i/>
+          <w:iCs/>
+        </w:rPr>
+        <w:t>, reine de la beauté pour t'aider à améliorer ton style et te sentir mieux dans ta peau</w:t>
+      </w:r>
+      <w:r>
+        <w:rPr>
+          <w:i/>
+          <w:iCs/>
+        </w:rPr>
+        <w:t xml:space="preserve">. </w:t>
+      </w:r>
+      <w:r>
+        <w:rPr>
+          <w:b/>
+          <w:bCs/>
+          <w:i/>
+          <w:iCs/>
+        </w:rPr>
+        <w:t>Qui choisis-tu ?</w:t>
       </w:r>
     </w:p>
     <w:p>
@@ -1548,10 +1973,26 @@
         </w:rPr>
       </w:pPr>
       <w:r>
-        <w:t xml:space="preserve">Si tu décides de suivre Alex Vizeo, tire un dé ; si </w:t>
-      </w:r>
-      <w:r>
-        <w:t>tu fais 5 ou plus, va page X, sinon va page Y.</w:t>
+        <w:t xml:space="preserve">Si tu décides de suivre </w:t>
+      </w:r>
+      <w:r>
+        <w:rPr>
+          <w:b/>
+          <w:bCs/>
+        </w:rPr>
+        <w:t xml:space="preserve">Alex </w:t>
+      </w:r>
+      <w:proofErr w:type="spellStart"/>
+      <w:r>
+        <w:rPr>
+          <w:b/>
+          <w:bCs/>
+        </w:rPr>
+        <w:t>Vizeo</w:t>
+      </w:r>
+      <w:proofErr w:type="spellEnd"/>
+      <w:r>
+        <w:t>, tire un dé ; si tu fais 5 ou plus, va page X, sinon va page Y.</w:t>
       </w:r>
     </w:p>
     <w:p>
@@ -1564,10 +2005,19 @@
         <w:jc w:val="both"/>
       </w:pPr>
       <w:r>
-        <w:t xml:space="preserve">Si tu décides de suivre EnjoyPhoenix, tire un dé ; si </w:t>
-      </w:r>
-      <w:r>
-        <w:t>tu fais 6, va page X, sinon va page Y.</w:t>
+        <w:t xml:space="preserve">Si tu décides de suivre </w:t>
+      </w:r>
+      <w:proofErr w:type="spellStart"/>
+      <w:r>
+        <w:rPr>
+          <w:b/>
+          <w:bCs/>
+        </w:rPr>
+        <w:t>EnjoyPhoenix</w:t>
+      </w:r>
+      <w:proofErr w:type="spellEnd"/>
+      <w:r>
+        <w:t>, tire un dé ; si tu fais 6, va page X, sinon va page Y.</w:t>
       </w:r>
     </w:p>
     <w:p>
@@ -1665,16 +2115,27 @@
       <w:pPr>
         <w:jc w:val="both"/>
         <w:rPr>
-          <w:i/>
-          <w:iCs/>
-        </w:rPr>
-      </w:pPr>
-      <w:r>
-        <w:rPr>
-          <w:i/>
-          <w:iCs/>
-        </w:rPr>
-        <w:t>La montée d’une nouvelle crypto-monnaie à la mode bouleverse l’économie française. Les cours augmentent et de plus en plus de français investissent dans ce nouveau système monétaire. Est-ce que tu sautes le pas et tu investis dans cette nouvelle crypto-monnaie ?</w:t>
+          <w:b/>
+          <w:bCs/>
+          <w:i/>
+          <w:iCs/>
+        </w:rPr>
+      </w:pPr>
+      <w:r>
+        <w:rPr>
+          <w:i/>
+          <w:iCs/>
+        </w:rPr>
+        <w:t xml:space="preserve">La montée d’une nouvelle crypto-monnaie à la mode bouleverse l’économie française. Les cours augmentent et de plus en plus de français investissent dans ce nouveau système monétaire. </w:t>
+      </w:r>
+      <w:r>
+        <w:rPr>
+          <w:b/>
+          <w:bCs/>
+          <w:i/>
+          <w:iCs/>
+        </w:rPr>
+        <w:t>Est-ce que tu sautes le pas et tu investis dans cette nouvelle crypto-monnaie ?</w:t>
       </w:r>
     </w:p>
     <w:p>
@@ -1687,10 +2148,17 @@
         <w:jc w:val="both"/>
       </w:pPr>
       <w:r>
-        <w:t xml:space="preserve">Si oui, tire un dé ; si </w:t>
-      </w:r>
-      <w:r>
-        <w:t>tu fais 5 ou plus, va page X, sinon va page Y.</w:t>
+        <w:t xml:space="preserve">Si </w:t>
+      </w:r>
+      <w:r>
+        <w:rPr>
+          <w:b/>
+          <w:bCs/>
+        </w:rPr>
+        <w:t>oui</w:t>
+      </w:r>
+      <w:r>
+        <w:t>, tire un dé ; si tu fais 5 ou plus, va page X, sinon va page Y.</w:t>
       </w:r>
     </w:p>
     <w:p>
@@ -1703,7 +2171,14 @@
         <w:jc w:val="both"/>
       </w:pPr>
       <w:r>
-        <w:t>Sinon, va page Z.</w:t>
+        <w:rPr>
+          <w:b/>
+          <w:bCs/>
+        </w:rPr>
+        <w:t>Sinon</w:t>
+      </w:r>
+      <w:r>
+        <w:t>, va page Z.</w:t>
       </w:r>
     </w:p>
     <w:p>
@@ -1801,6 +2276,8 @@
       <w:pPr>
         <w:jc w:val="both"/>
         <w:rPr>
+          <w:b/>
+          <w:bCs/>
           <w:i/>
           <w:iCs/>
         </w:rPr>
@@ -1861,6 +2338,7 @@
         </w:rPr>
         <w:t xml:space="preserve">et ainsi </w:t>
       </w:r>
+      <w:proofErr w:type="gramStart"/>
       <w:r>
         <w:rPr>
           <w:i/>
@@ -1868,6 +2346,7 @@
         </w:rPr>
         <w:t>voir</w:t>
       </w:r>
+      <w:proofErr w:type="gramEnd"/>
       <w:r>
         <w:rPr>
           <w:i/>
@@ -1884,6 +2363,8 @@
       </w:r>
       <w:r>
         <w:rPr>
+          <w:b/>
+          <w:bCs/>
           <w:i/>
           <w:iCs/>
         </w:rPr>
@@ -1944,10 +2425,17 @@
         <w:jc w:val="both"/>
       </w:pPr>
       <w:r>
-        <w:t xml:space="preserve">Si oui, tire un dé ; si </w:t>
-      </w:r>
-      <w:r>
-        <w:t>tu fais 5 ou plus, va page X, sinon va page Y.</w:t>
+        <w:t xml:space="preserve">Si </w:t>
+      </w:r>
+      <w:r>
+        <w:rPr>
+          <w:b/>
+          <w:bCs/>
+        </w:rPr>
+        <w:t>oui</w:t>
+      </w:r>
+      <w:r>
+        <w:t>, tire un dé ; si tu fais 5 ou plus, va page X, sinon va page Y.</w:t>
       </w:r>
     </w:p>
     <w:p>
@@ -1960,7 +2448,14 @@
         <w:jc w:val="both"/>
       </w:pPr>
       <w:r>
-        <w:t>Sinon, va page X.</w:t>
+        <w:rPr>
+          <w:b/>
+          <w:bCs/>
+        </w:rPr>
+        <w:t>Sinon</w:t>
+      </w:r>
+      <w:r>
+        <w:t>, va page X.</w:t>
       </w:r>
     </w:p>
     <w:p>
@@ -2058,23 +2553,20 @@
       <w:pPr>
         <w:jc w:val="both"/>
         <w:rPr>
-          <w:i/>
-          <w:iCs/>
-        </w:rPr>
-      </w:pPr>
-      <w:r>
-        <w:rPr>
-          <w:i/>
-          <w:iCs/>
-        </w:rPr>
-        <w:t xml:space="preserve">Est-ce que </w:t>
-      </w:r>
-      <w:r>
-        <w:rPr>
-          <w:i/>
-          <w:iCs/>
-        </w:rPr>
-        <w:t>tu t’inscris sur Facebook ?</w:t>
+          <w:b/>
+          <w:bCs/>
+          <w:i/>
+          <w:iCs/>
+        </w:rPr>
+      </w:pPr>
+      <w:r>
+        <w:rPr>
+          <w:b/>
+          <w:bCs/>
+          <w:i/>
+          <w:iCs/>
+        </w:rPr>
+        <w:t>Est-ce que tu t’inscris sur Facebook ?</w:t>
       </w:r>
     </w:p>
     <w:p>
@@ -2087,7 +2579,17 @@
         <w:jc w:val="both"/>
       </w:pPr>
       <w:r>
-        <w:t>Si oui, va page X.</w:t>
+        <w:t xml:space="preserve">Si </w:t>
+      </w:r>
+      <w:r>
+        <w:rPr>
+          <w:b/>
+          <w:bCs/>
+        </w:rPr>
+        <w:t>oui</w:t>
+      </w:r>
+      <w:r>
+        <w:t>, va page X.</w:t>
       </w:r>
     </w:p>
     <w:p>
@@ -2100,7 +2602,14 @@
         <w:jc w:val="both"/>
       </w:pPr>
       <w:r>
-        <w:t>Sinon, va page Y.</w:t>
+        <w:rPr>
+          <w:b/>
+          <w:bCs/>
+        </w:rPr>
+        <w:t>Sinon</w:t>
+      </w:r>
+      <w:r>
+        <w:t>, va page Y.</w:t>
       </w:r>
     </w:p>
     <w:p>
@@ -2207,7 +2716,16 @@
           <w:i/>
           <w:iCs/>
         </w:rPr>
-        <w:t>Tu te sens un peu raplapla ces temps-ci, et souhaites-te remettre au sport. Tu hésites sur la méthode à suivre. Est-ce que tu télécharges une application dédiée ou est-ce que tu te tournes vers un coach sportif ?</w:t>
+        <w:t xml:space="preserve">Tu te sens un peu raplapla ces temps-ci, et souhaites-te remettre au sport. Tu hésites sur la méthode à suivre. </w:t>
+      </w:r>
+      <w:r>
+        <w:rPr>
+          <w:b/>
+          <w:bCs/>
+          <w:i/>
+          <w:iCs/>
+        </w:rPr>
+        <w:t>Est-ce que tu télécharges une application dédiée ou est-ce que tu te tournes vers un coach sportif ?</w:t>
       </w:r>
     </w:p>
     <w:p>
@@ -2224,10 +2742,17 @@
         </w:rPr>
       </w:pPr>
       <w:r>
-        <w:t xml:space="preserve">Si tu télécharges une application, tire un dé ; si </w:t>
-      </w:r>
-      <w:r>
-        <w:t>tu fais 5 ou plus, va page X, sinon va page Y.</w:t>
+        <w:t xml:space="preserve">Si tu </w:t>
+      </w:r>
+      <w:r>
+        <w:rPr>
+          <w:b/>
+          <w:bCs/>
+        </w:rPr>
+        <w:t>télécharges une application</w:t>
+      </w:r>
+      <w:r>
+        <w:t>, tire un dé ; si tu fais 5 ou plus, va page X, sinon va page Y.</w:t>
       </w:r>
     </w:p>
     <w:p>
@@ -2240,10 +2765,17 @@
         <w:jc w:val="both"/>
       </w:pPr>
       <w:r>
-        <w:t xml:space="preserve">Si tu te tournes vers un coach sportif, tire un dé ; si </w:t>
-      </w:r>
-      <w:r>
-        <w:t>tu fais 5 ou plus, va page X, sinon va page Y.</w:t>
+        <w:t xml:space="preserve">Si tu te tournes vers un </w:t>
+      </w:r>
+      <w:r>
+        <w:rPr>
+          <w:b/>
+          <w:bCs/>
+        </w:rPr>
+        <w:t>coach sportif</w:t>
+      </w:r>
+      <w:r>
+        <w:t>, tire un dé ; si tu fais 5 ou plus, va page X, sinon va page Y.</w:t>
       </w:r>
     </w:p>
     <w:p>
@@ -2341,16 +2873,36 @@
       <w:pPr>
         <w:jc w:val="both"/>
         <w:rPr>
-          <w:i/>
-          <w:iCs/>
-        </w:rPr>
-      </w:pPr>
-      <w:r>
-        <w:rPr>
-          <w:i/>
-          <w:iCs/>
-        </w:rPr>
-        <w:t>Tu décides d'acheter un poster de Johnny Hallyday sur Amazon pour décorer ton appartement. Après une commande, Amazon conserve par défaut les informations bancaires de ses clients pour faciliter leurs futurs achats en ligne. Le client doit supprimer lui-même ces informations après chaque commande s’il ne souhaite pas que son numéro de carte bancaire soit stocké chez Amazon. Décides-tu de faire l'effort d'aller supprimer tes données utilisateurs ?</w:t>
+          <w:b/>
+          <w:bCs/>
+          <w:i/>
+          <w:iCs/>
+        </w:rPr>
+      </w:pPr>
+      <w:r>
+        <w:rPr>
+          <w:i/>
+          <w:iCs/>
+        </w:rPr>
+        <w:t xml:space="preserve">Tu décides d'acheter un poster de Johnny Hallyday sur Amazon pour décorer ton appartement. Après une commande, Amazon conserve par défaut les informations bancaires de ses clients pour faciliter leurs futurs achats en ligne. Le client doit supprimer lui-même ces informations après chaque commande s’il ne souhaite pas que son numéro de carte bancaire soit stocké chez Amazon. </w:t>
+      </w:r>
+      <w:r>
+        <w:rPr>
+          <w:b/>
+          <w:bCs/>
+          <w:i/>
+          <w:iCs/>
+        </w:rPr>
+        <w:t xml:space="preserve">Décides-tu de faire l'effort d'aller supprimer tes données </w:t>
+      </w:r>
+      <w:r>
+        <w:rPr>
+          <w:b/>
+          <w:bCs/>
+          <w:i/>
+          <w:iCs/>
+        </w:rPr>
+        <w:t>de carte bancaire ?</w:t>
       </w:r>
     </w:p>
     <w:p>
@@ -2363,7 +2915,17 @@
         <w:jc w:val="both"/>
       </w:pPr>
       <w:r>
-        <w:t>Si oui, va page X.</w:t>
+        <w:t xml:space="preserve">Si </w:t>
+      </w:r>
+      <w:r>
+        <w:rPr>
+          <w:b/>
+          <w:bCs/>
+        </w:rPr>
+        <w:t>oui</w:t>
+      </w:r>
+      <w:r>
+        <w:t>, va page X.</w:t>
       </w:r>
     </w:p>
     <w:p>
@@ -2376,7 +2938,14 @@
         <w:jc w:val="both"/>
       </w:pPr>
       <w:r>
-        <w:t>Sinon, tire un dé ; si tu fais 6, va page X, sinon va page Y.</w:t>
+        <w:rPr>
+          <w:b/>
+          <w:bCs/>
+        </w:rPr>
+        <w:t>Sinon</w:t>
+      </w:r>
+      <w:r>
+        <w:t>, tire un dé ; si tu fais 6, va page X, sinon va page Y.</w:t>
       </w:r>
     </w:p>
     <w:p>
@@ -2474,16 +3043,27 @@
       <w:pPr>
         <w:jc w:val="both"/>
         <w:rPr>
-          <w:i/>
-          <w:iCs/>
-        </w:rPr>
-      </w:pPr>
-      <w:r>
-        <w:rPr>
-          <w:i/>
-          <w:iCs/>
-        </w:rPr>
-        <w:t>Tu aimerais agrandir ta collection musicale et découvrir de nouveaux artistes pour avoir enfin quelque chose à dire quand quelqu'un te demande quel genre de musique tu écoutes. Pour cela, plusieurs options s'offrent à toi : tu peux écouter ta musique sur Spotify, la télécharger illégalement ou acheter les CD et vinyles officiels. Quelle option choisis-tu ?</w:t>
+          <w:b/>
+          <w:bCs/>
+          <w:i/>
+          <w:iCs/>
+        </w:rPr>
+      </w:pPr>
+      <w:r>
+        <w:rPr>
+          <w:i/>
+          <w:iCs/>
+        </w:rPr>
+        <w:t xml:space="preserve">Tu aimerais agrandir ta collection musicale et découvrir de nouveaux artistes pour avoir enfin quelque chose à dire quand quelqu'un te demande quel genre de musique tu écoutes. Pour cela, plusieurs options s'offrent à toi : tu peux écouter ta musique sur Spotify, la télécharger illégalement ou acheter les CD et vinyles officiels. </w:t>
+      </w:r>
+      <w:r>
+        <w:rPr>
+          <w:b/>
+          <w:bCs/>
+          <w:i/>
+          <w:iCs/>
+        </w:rPr>
+        <w:t>Quelle option choisis-tu ?</w:t>
       </w:r>
     </w:p>
     <w:p>
@@ -2496,7 +3076,17 @@
         <w:jc w:val="both"/>
       </w:pPr>
       <w:r>
-        <w:t>Si tu choisis Spotify, va page X.</w:t>
+        <w:t xml:space="preserve">Si tu choisis </w:t>
+      </w:r>
+      <w:r>
+        <w:rPr>
+          <w:b/>
+          <w:bCs/>
+        </w:rPr>
+        <w:t>Spotify</w:t>
+      </w:r>
+      <w:r>
+        <w:t>, va page X.</w:t>
       </w:r>
     </w:p>
     <w:p>
@@ -2509,7 +3099,17 @@
         <w:jc w:val="both"/>
       </w:pPr>
       <w:r>
-        <w:t>Si tu décides de pirater ta musique, va page Y.</w:t>
+        <w:t xml:space="preserve">Si tu décides de </w:t>
+      </w:r>
+      <w:r>
+        <w:rPr>
+          <w:b/>
+          <w:bCs/>
+        </w:rPr>
+        <w:t>pirater ta musique</w:t>
+      </w:r>
+      <w:r>
+        <w:t>, va page Y.</w:t>
       </w:r>
     </w:p>
     <w:p>
@@ -2522,7 +3122,17 @@
         <w:jc w:val="both"/>
       </w:pPr>
       <w:r>
-        <w:t>Si tu décides d'acheter les vinyles, va page Z.</w:t>
+        <w:t xml:space="preserve">Si tu décides d'acheter les </w:t>
+      </w:r>
+      <w:r>
+        <w:rPr>
+          <w:b/>
+          <w:bCs/>
+        </w:rPr>
+        <w:t>vinyles</w:t>
+      </w:r>
+      <w:r>
+        <w:t>, va page Z.</w:t>
       </w:r>
     </w:p>
     <w:p>
@@ -2629,7 +3239,23 @@
           <w:i/>
           <w:iCs/>
         </w:rPr>
-        <w:t>Tu as 1h de trajet quotidien pour te rendre sur ton lieu d'études / de travail. Pour passer le temps dans le métro, tu décides d'installer une application sur ton mobile. Décides-tu d'installer un jeu ou une application pour lire les news ?</w:t>
+        <w:t xml:space="preserve">Tu as 1h de trajet quotidien pour te rendre sur ton lieu de travail. Pour passer le temps dans le métro, tu </w:t>
+      </w:r>
+      <w:proofErr w:type="gramStart"/>
+      <w:r>
+        <w:rPr>
+          <w:i/>
+          <w:iCs/>
+        </w:rPr>
+        <w:t>décides</w:t>
+      </w:r>
+      <w:proofErr w:type="gramEnd"/>
+      <w:r>
+        <w:rPr>
+          <w:i/>
+          <w:iCs/>
+        </w:rPr>
+        <w:t xml:space="preserve"> d'installer une application sur ton mobile. Décides-tu d'installer un jeu ou une application pour lire les news ?</w:t>
       </w:r>
     </w:p>
     <w:p>
@@ -2647,10 +3273,18 @@
       <w:r>
         <w:t>un</w:t>
       </w:r>
-      <w:bookmarkStart w:id="0" w:name="_GoBack"/>
-      <w:bookmarkEnd w:id="0"/>
-      <w:r>
-        <w:t xml:space="preserve"> nouveau jeu à la mode, tire un dé ; si tu fais 6, va page X, sinon va page Y.</w:t>
+      <w:r>
+        <w:t xml:space="preserve"> nouveau </w:t>
+      </w:r>
+      <w:r>
+        <w:rPr>
+          <w:b/>
+          <w:bCs/>
+        </w:rPr>
+        <w:t>jeu</w:t>
+      </w:r>
+      <w:r>
+        <w:t xml:space="preserve"> à la mode, tire un dé ; si tu fais 6, va page X, sinon va page Y.</w:t>
       </w:r>
     </w:p>
     <w:p>
@@ -2663,7 +3297,31 @@
         <w:jc w:val="both"/>
       </w:pPr>
       <w:r>
-        <w:t>Si tu décides d'installer une appli pour lire quotidiennement la presse, tire un dé ; si tu fais 5 ou 6, va page X, sinon va page Y.</w:t>
+        <w:t xml:space="preserve">Si tu décides d'installer une appli pour </w:t>
+      </w:r>
+      <w:r>
+        <w:rPr>
+          <w:b/>
+          <w:bCs/>
+        </w:rPr>
+        <w:t xml:space="preserve">lire </w:t>
+      </w:r>
+      <w:r>
+        <w:rPr>
+          <w:b/>
+          <w:bCs/>
+        </w:rPr>
+        <w:t>l</w:t>
+      </w:r>
+      <w:r>
+        <w:rPr>
+          <w:b/>
+          <w:bCs/>
+        </w:rPr>
+        <w:t>a presse</w:t>
+      </w:r>
+      <w:r>
+        <w:t>, tire un dé ; si tu fais 5 ou 6, va page X, sinon va page Y.</w:t>
       </w:r>
     </w:p>
     <w:sectPr>
@@ -7012,7 +7670,7 @@
 </file>
 
 <file path=customXml/itemProps1.xml><?xml version="1.0" encoding="utf-8"?>
-<ds:datastoreItem xmlns:ds="http://schemas.openxmlformats.org/officeDocument/2006/customXml" ds:itemID="{A015B4FD-9B3F-4A7A-8D45-403032FFF3EF}">
+<ds:datastoreItem xmlns:ds="http://schemas.openxmlformats.org/officeDocument/2006/customXml" ds:itemID="{40BC2AAD-F73C-4502-B199-94D28AFB4BD1}">
   <ds:schemaRefs>
     <ds:schemaRef ds:uri="http://schemas.openxmlformats.org/officeDocument/2006/bibliography"/>
   </ds:schemaRefs>

</xml_diff>

<commit_message>
Choix lifestyle MAJ mise en page
</commit_message>
<xml_diff>
--- a/Perspectives/src/Cartes/Perspectives_Cartes_choix_lifestyle.docx
+++ b/Perspectives/src/Cartes/Perspectives_Cartes_choix_lifestyle.docx
@@ -102,7 +102,6 @@
         </w:rPr>
         <w:t xml:space="preserve">Pour payer moins en loyer, tu décides de t'installer en colocation. </w:t>
       </w:r>
-      <w:bookmarkStart w:id="0" w:name="_GoBack"/>
       <w:r>
         <w:rPr>
           <w:b/>
@@ -112,7 +111,6 @@
         </w:rPr>
         <w:t>Préfères-tu passer une petite annonce dans le journal de ta ville, ou bien utiliser les nombreux sites dédiés disponibles sur Internet ?</w:t>
       </w:r>
-      <w:bookmarkEnd w:id="0"/>
     </w:p>
     <w:p>
       <w:pPr>
@@ -3230,34 +3228,31 @@
       <w:pPr>
         <w:jc w:val="both"/>
         <w:rPr>
-          <w:i/>
-          <w:iCs/>
-        </w:rPr>
-      </w:pPr>
-      <w:r>
-        <w:rPr>
-          <w:i/>
-          <w:iCs/>
-        </w:rPr>
-        <w:t xml:space="preserve">Tu as 1h de trajet quotidien pour te rendre sur ton lieu de travail. Pour passer le temps dans le métro, tu </w:t>
-      </w:r>
-      <w:proofErr w:type="gramStart"/>
-      <w:r>
-        <w:rPr>
-          <w:i/>
-          <w:iCs/>
-        </w:rPr>
-        <w:t>décides</w:t>
-      </w:r>
-      <w:proofErr w:type="gramEnd"/>
-      <w:r>
-        <w:rPr>
-          <w:i/>
-          <w:iCs/>
-        </w:rPr>
-        <w:t xml:space="preserve"> d'installer une application sur ton mobile. Décides-tu d'installer un jeu ou une application pour lire les news ?</w:t>
-      </w:r>
-    </w:p>
+          <w:b/>
+          <w:bCs/>
+          <w:i/>
+          <w:iCs/>
+        </w:rPr>
+      </w:pPr>
+      <w:r>
+        <w:rPr>
+          <w:i/>
+          <w:iCs/>
+        </w:rPr>
+        <w:t xml:space="preserve">Tu as 1h de trajet quotidien pour te rendre sur ton lieu de travail. Pour passer le temps dans le métro, tu décides d'installer une application sur ton mobile. </w:t>
+      </w:r>
+      <w:bookmarkStart w:id="0" w:name="_GoBack"/>
+      <w:r>
+        <w:rPr>
+          <w:b/>
+          <w:bCs/>
+          <w:i/>
+          <w:iCs/>
+        </w:rPr>
+        <w:t>Décides-tu d'installer un jeu ou une application pour lire les news ?</w:t>
+      </w:r>
+    </w:p>
+    <w:bookmarkEnd w:id="0"/>
     <w:p>
       <w:pPr>
         <w:pStyle w:val="ListParagraph"/>
@@ -7670,7 +7665,7 @@
 </file>
 
 <file path=customXml/itemProps1.xml><?xml version="1.0" encoding="utf-8"?>
-<ds:datastoreItem xmlns:ds="http://schemas.openxmlformats.org/officeDocument/2006/customXml" ds:itemID="{40BC2AAD-F73C-4502-B199-94D28AFB4BD1}">
+<ds:datastoreItem xmlns:ds="http://schemas.openxmlformats.org/officeDocument/2006/customXml" ds:itemID="{BBD68E96-7809-49EC-814E-C9CECCAC0663}">
   <ds:schemaRefs>
     <ds:schemaRef ds:uri="http://schemas.openxmlformats.org/officeDocument/2006/bibliography"/>
   </ds:schemaRefs>

</xml_diff>

<commit_message>
MAJ cartes choix lifestyle
</commit_message>
<xml_diff>
--- a/Perspectives/src/Cartes/Perspectives_Cartes_choix_lifestyle.docx
+++ b/Perspectives/src/Cartes/Perspectives_Cartes_choix_lifestyle.docx
@@ -132,7 +132,19 @@
         <w:t>passer une annonce</w:t>
       </w:r>
       <w:r>
-        <w:t>, tire un dé ; si tu fais 4 ou plus, va page Y, sinon va page Z.</w:t>
+        <w:t xml:space="preserve">, tire un dé ; si tu fais 4 ou plus, va page </w:t>
+      </w:r>
+      <w:r>
+        <w:t>20</w:t>
+      </w:r>
+      <w:r>
+        <w:t xml:space="preserve">, sinon va page </w:t>
+      </w:r>
+      <w:r>
+        <w:t>22</w:t>
+      </w:r>
+      <w:r>
+        <w:t>.</w:t>
       </w:r>
     </w:p>
     <w:p>
@@ -155,7 +167,19 @@
         <w:t>site Internet</w:t>
       </w:r>
       <w:r>
-        <w:t>, tire un dé ; si tu fais 4 ou plus, va page Y, sinon va page Z.</w:t>
+        <w:t xml:space="preserve">, tire un dé ; si tu fais 4 ou plus, va page </w:t>
+      </w:r>
+      <w:r>
+        <w:t>16</w:t>
+      </w:r>
+      <w:r>
+        <w:t xml:space="preserve">, sinon va page </w:t>
+      </w:r>
+      <w:r>
+        <w:t>17</w:t>
+      </w:r>
+      <w:r>
+        <w:t>.</w:t>
       </w:r>
     </w:p>
     <w:p>
@@ -246,17 +270,8 @@
           <w:b/>
           <w:bCs/>
         </w:rPr>
-        <w:t xml:space="preserve">Google </w:t>
-      </w:r>
-      <w:proofErr w:type="spellStart"/>
-      <w:r>
-        <w:rPr>
-          <w:b/>
-          <w:bCs/>
-        </w:rPr>
-        <w:t>Maps</w:t>
-      </w:r>
-      <w:proofErr w:type="spellEnd"/>
+        <w:t>Google Maps</w:t>
+      </w:r>
     </w:p>
     <w:p>
       <w:pPr>
@@ -282,27 +297,7 @@
           <w:i/>
           <w:iCs/>
         </w:rPr>
-        <w:t xml:space="preserve">Est-ce que tu utilises Google </w:t>
-      </w:r>
-      <w:proofErr w:type="spellStart"/>
-      <w:r>
-        <w:rPr>
-          <w:b/>
-          <w:bCs/>
-          <w:i/>
-          <w:iCs/>
-        </w:rPr>
-        <w:t>Maps</w:t>
-      </w:r>
-      <w:proofErr w:type="spellEnd"/>
-      <w:r>
-        <w:rPr>
-          <w:b/>
-          <w:bCs/>
-          <w:i/>
-          <w:iCs/>
-        </w:rPr>
-        <w:t xml:space="preserve"> ou non ?</w:t>
+        <w:t>Est-ce que tu utilises Google Maps ou non ?</w:t>
       </w:r>
     </w:p>
     <w:p>
@@ -325,7 +320,19 @@
         <w:t>oui</w:t>
       </w:r>
       <w:r>
-        <w:t>, tire un dé ; si tu fais 5 ou plus, va page X, sinon va page Y.</w:t>
+        <w:t xml:space="preserve">, tire un dé ; si tu fais 5 ou plus, va page </w:t>
+      </w:r>
+      <w:r>
+        <w:t>16</w:t>
+      </w:r>
+      <w:r>
+        <w:t xml:space="preserve">, sinon va page </w:t>
+      </w:r>
+      <w:r>
+        <w:t>20</w:t>
+      </w:r>
+      <w:r>
+        <w:t>.</w:t>
       </w:r>
     </w:p>
     <w:p>
@@ -348,7 +355,19 @@
         <w:t>demander le chemin à un inconnu</w:t>
       </w:r>
       <w:r>
-        <w:t>, tire un dé ; si tu fais 5 ou plus, va page X, sinon va page Y.</w:t>
+        <w:t xml:space="preserve">, tire un dé ; si tu fais 5 ou plus, va page </w:t>
+      </w:r>
+      <w:r>
+        <w:t>15</w:t>
+      </w:r>
+      <w:r>
+        <w:t xml:space="preserve">, sinon va page </w:t>
+      </w:r>
+      <w:r>
+        <w:t>18</w:t>
+      </w:r>
+      <w:r>
+        <w:t>.</w:t>
       </w:r>
       <w:r>
         <w:t xml:space="preserve"> </w:t>
@@ -490,7 +509,19 @@
         <w:t>cliques</w:t>
       </w:r>
       <w:r>
-        <w:t>, tire un dé ; si dé. Si tu fais 6, va page Y, sinon va page Z.</w:t>
+        <w:t xml:space="preserve">, tire un dé ; si dé. Si tu fais 6, va page </w:t>
+      </w:r>
+      <w:r>
+        <w:t>19</w:t>
+      </w:r>
+      <w:r>
+        <w:t xml:space="preserve">, sinon va page </w:t>
+      </w:r>
+      <w:r>
+        <w:t>17</w:t>
+      </w:r>
+      <w:r>
+        <w:t>.</w:t>
       </w:r>
     </w:p>
     <w:p>
@@ -510,7 +541,13 @@
         <w:t>Sinon</w:t>
       </w:r>
       <w:r>
-        <w:t>, va page X.</w:t>
+        <w:t xml:space="preserve">, va page </w:t>
+      </w:r>
+      <w:r>
+        <w:t>14</w:t>
+      </w:r>
+      <w:r>
+        <w:t>.</w:t>
       </w:r>
     </w:p>
     <w:p>
@@ -619,23 +656,7 @@
           <w:i/>
           <w:iCs/>
         </w:rPr>
-        <w:t xml:space="preserve">Un ami t'envoie une vidéo étrange sur Messenger. Avant de la regarder tu décides de te commander un menu Big Mac sur Uber </w:t>
-      </w:r>
-      <w:proofErr w:type="spellStart"/>
-      <w:r>
-        <w:rPr>
-          <w:i/>
-          <w:iCs/>
-        </w:rPr>
-        <w:t>Eats</w:t>
-      </w:r>
-      <w:proofErr w:type="spellEnd"/>
-      <w:r>
-        <w:rPr>
-          <w:i/>
-          <w:iCs/>
-        </w:rPr>
-        <w:t xml:space="preserve">. </w:t>
+        <w:t xml:space="preserve">Un ami t'envoie une vidéo étrange sur Messenger. Avant de la regarder tu décides de te commander un menu Big Mac sur Uber Eats. </w:t>
       </w:r>
       <w:r>
         <w:rPr>
@@ -671,7 +692,19 @@
         <w:t>boire ton soda</w:t>
       </w:r>
       <w:r>
-        <w:t>, tire un dé ; si tu fais 5 ou plus, va page X, sinon va page Y.</w:t>
+        <w:t xml:space="preserve">, tire un dé ; si tu fais 5 ou plus, va page </w:t>
+      </w:r>
+      <w:r>
+        <w:t>13</w:t>
+      </w:r>
+      <w:r>
+        <w:t xml:space="preserve">, sinon va page </w:t>
+      </w:r>
+      <w:r>
+        <w:t>19</w:t>
+      </w:r>
+      <w:r>
+        <w:t>.</w:t>
       </w:r>
     </w:p>
     <w:p>
@@ -694,7 +727,19 @@
         <w:t>mordre dans ton burger</w:t>
       </w:r>
       <w:r>
-        <w:t>, tire un dé ; si tu fais 6, va page X, sinon va page Y.</w:t>
+        <w:t xml:space="preserve">, tire un dé ; si tu fais 6, va page </w:t>
+      </w:r>
+      <w:r>
+        <w:t>16</w:t>
+      </w:r>
+      <w:r>
+        <w:t xml:space="preserve">, sinon va page </w:t>
+      </w:r>
+      <w:r>
+        <w:t>17</w:t>
+      </w:r>
+      <w:r>
+        <w:t>.</w:t>
       </w:r>
     </w:p>
     <w:p>
@@ -835,7 +880,19 @@
         <w:t>ranger ton téléphone</w:t>
       </w:r>
       <w:r>
-        <w:t>, tire un dé ; si tu fais 5 ou plus, va page X, sinon va page Y.</w:t>
+        <w:t xml:space="preserve">, tire un dé ; si tu fais 5 ou plus, va page </w:t>
+      </w:r>
+      <w:r>
+        <w:t>18</w:t>
+      </w:r>
+      <w:r>
+        <w:t xml:space="preserve">, sinon va page </w:t>
+      </w:r>
+      <w:r>
+        <w:t>13</w:t>
+      </w:r>
+      <w:r>
+        <w:t>.</w:t>
       </w:r>
     </w:p>
     <w:p>
@@ -861,7 +918,13 @@
         <w:t>story Snapchat</w:t>
       </w:r>
       <w:r>
-        <w:t>, va page Z.</w:t>
+        <w:t xml:space="preserve">, va page </w:t>
+      </w:r>
+      <w:r>
+        <w:t>15</w:t>
+      </w:r>
+      <w:r>
+        <w:t>.</w:t>
       </w:r>
     </w:p>
     <w:p>
@@ -973,23 +1036,7 @@
           <w:i/>
           <w:iCs/>
         </w:rPr>
-        <w:t xml:space="preserve"> fait longtemps que tu es célibataire, et tu es en manque... Tu en as marre de cette situation. Tu as entendu parler du No </w:t>
-      </w:r>
-      <w:proofErr w:type="spellStart"/>
-      <w:r>
-        <w:rPr>
-          <w:i/>
-          <w:iCs/>
-        </w:rPr>
-        <w:t>Fap</w:t>
-      </w:r>
-      <w:proofErr w:type="spellEnd"/>
-      <w:r>
-        <w:rPr>
-          <w:i/>
-          <w:iCs/>
-        </w:rPr>
-        <w:t xml:space="preserve"> Challenge, qui te met au défi d'arrêter le porno et la masturbation. Il paraît que ce défi apporterait de nombreux bénéfices. </w:t>
+        <w:t xml:space="preserve"> fait longtemps que tu es célibataire, et tu es en manque... Tu en as marre de cette situation. Tu as entendu parler du No Fap Challenge, qui te met au défi d'arrêter le porno et la masturbation. Il paraît que ce défi apporterait de nombreux bénéfices. </w:t>
       </w:r>
       <w:r>
         <w:rPr>
@@ -1021,7 +1068,25 @@
         <w:t>regarder un porno</w:t>
       </w:r>
       <w:r>
-        <w:t>, tire un dé ; si tu fais 5, va page X, si tu fais 6, va page Y, sinon, va page Z.</w:t>
+        <w:t xml:space="preserve">, tire un dé ; si tu fais 5, va page </w:t>
+      </w:r>
+      <w:r>
+        <w:t>19</w:t>
+      </w:r>
+      <w:r>
+        <w:t xml:space="preserve">, si tu fais 6, va page </w:t>
+      </w:r>
+      <w:r>
+        <w:t>20</w:t>
+      </w:r>
+      <w:r>
+        <w:t xml:space="preserve">, sinon, va page </w:t>
+      </w:r>
+      <w:r>
+        <w:t>13</w:t>
+      </w:r>
+      <w:r>
+        <w:t>.</w:t>
       </w:r>
     </w:p>
     <w:p>
@@ -1041,26 +1106,22 @@
           <w:b/>
           <w:bCs/>
         </w:rPr>
-        <w:t xml:space="preserve">commencer le No </w:t>
-      </w:r>
-      <w:proofErr w:type="spellStart"/>
-      <w:r>
-        <w:rPr>
-          <w:b/>
-          <w:bCs/>
-        </w:rPr>
-        <w:t>Fap</w:t>
-      </w:r>
-      <w:proofErr w:type="spellEnd"/>
-      <w:r>
-        <w:rPr>
-          <w:b/>
-          <w:bCs/>
-        </w:rPr>
-        <w:t xml:space="preserve"> Challenge</w:t>
-      </w:r>
-      <w:r>
-        <w:t>, tire un dé ; si tu fais 5 ou plus, va page X, sinon va page Y.</w:t>
+        <w:t>commencer le No Fap Challenge</w:t>
+      </w:r>
+      <w:r>
+        <w:t xml:space="preserve">, tire un dé ; si tu fais 5 ou plus, va page </w:t>
+      </w:r>
+      <w:r>
+        <w:t>14</w:t>
+      </w:r>
+      <w:r>
+        <w:t xml:space="preserve">, sinon va page </w:t>
+      </w:r>
+      <w:r>
+        <w:t>16</w:t>
+      </w:r>
+      <w:r>
+        <w:t>.</w:t>
       </w:r>
     </w:p>
     <w:p>
@@ -1194,7 +1255,16 @@
         <w:t>oui</w:t>
       </w:r>
       <w:r>
-        <w:t>, tire un dé ; si tu fais 6, va page X, sinon va page Y.</w:t>
+        <w:t xml:space="preserve">, tire un dé ; si tu fais 6, va page </w:t>
+      </w:r>
+      <w:r>
+        <w:t>17</w:t>
+      </w:r>
+      <w:r>
+        <w:t xml:space="preserve">, sinon va page </w:t>
+      </w:r>
+      <w:r>
+        <w:t>18.</w:t>
       </w:r>
     </w:p>
     <w:p>
@@ -1214,7 +1284,13 @@
         <w:t>Sinon</w:t>
       </w:r>
       <w:r>
-        <w:t>, va page Z.</w:t>
+        <w:t xml:space="preserve">, va page </w:t>
+      </w:r>
+      <w:r>
+        <w:t>19</w:t>
+      </w:r>
+      <w:r>
+        <w:t>.</w:t>
       </w:r>
     </w:p>
     <w:p>
@@ -1323,37 +1399,21 @@
           <w:i/>
           <w:iCs/>
         </w:rPr>
-        <w:t xml:space="preserve">Tu veux </w:t>
-      </w:r>
-      <w:proofErr w:type="gramStart"/>
+        <w:t>Tu veux postuler</w:t>
+      </w:r>
       <w:r>
         <w:rPr>
           <w:i/>
           <w:iCs/>
         </w:rPr>
-        <w:t>postuler</w:t>
+        <w:t xml:space="preserve"> </w:t>
       </w:r>
       <w:r>
         <w:rPr>
           <w:i/>
           <w:iCs/>
         </w:rPr>
-        <w:t xml:space="preserve"> </w:t>
-      </w:r>
-      <w:r>
-        <w:rPr>
-          <w:i/>
-          <w:iCs/>
-        </w:rPr>
-        <w:t>pour</w:t>
-      </w:r>
-      <w:proofErr w:type="gramEnd"/>
-      <w:r>
-        <w:rPr>
-          <w:i/>
-          <w:iCs/>
-        </w:rPr>
-        <w:t xml:space="preserve"> un stage ou un nouveau boulot, mais tu ne sais pas vraiment comment t'y prendre. </w:t>
+        <w:t xml:space="preserve">pour un stage ou un nouveau boulot, mais tu ne sais pas vraiment comment t'y prendre. </w:t>
       </w:r>
       <w:r>
         <w:rPr>
@@ -1385,7 +1445,19 @@
         <w:t>passer par Internet</w:t>
       </w:r>
       <w:r>
-        <w:t>, tire un dé ; si tu fais 6, va page X, sinon va page Y.</w:t>
+        <w:t xml:space="preserve">, tire un dé ; si tu fais 6, va page </w:t>
+      </w:r>
+      <w:r>
+        <w:t>13</w:t>
+      </w:r>
+      <w:r>
+        <w:t xml:space="preserve">, sinon va page </w:t>
+      </w:r>
+      <w:r>
+        <w:t>14</w:t>
+      </w:r>
+      <w:r>
+        <w:t>.</w:t>
       </w:r>
     </w:p>
     <w:p>
@@ -1408,7 +1480,19 @@
         <w:t>ton propre réseau</w:t>
       </w:r>
       <w:r>
-        <w:t>, tire un dé ; si tu fais 5 ou plus, va page X, sinon va page Y.</w:t>
+        <w:t xml:space="preserve">, tire un dé ; si tu fais 5 ou plus, va page </w:t>
+      </w:r>
+      <w:r>
+        <w:t>16</w:t>
+      </w:r>
+      <w:r>
+        <w:t xml:space="preserve">, sinon va page </w:t>
+      </w:r>
+      <w:r>
+        <w:t>18</w:t>
+      </w:r>
+      <w:r>
+        <w:t>.</w:t>
       </w:r>
     </w:p>
     <w:p>
@@ -1517,23 +1601,7 @@
           <w:i/>
           <w:iCs/>
         </w:rPr>
-        <w:t xml:space="preserve">Depuis toujours, tu procrastines et ça te fait stresser... D'autant plus que tu as </w:t>
-      </w:r>
-      <w:proofErr w:type="gramStart"/>
-      <w:r>
-        <w:rPr>
-          <w:i/>
-          <w:iCs/>
-        </w:rPr>
-        <w:t>une grosse deadline</w:t>
-      </w:r>
-      <w:proofErr w:type="gramEnd"/>
-      <w:r>
-        <w:rPr>
-          <w:i/>
-          <w:iCs/>
-        </w:rPr>
-        <w:t xml:space="preserve"> qui approche. Tu décides de rechercher sur Google une solution à ton problème... Tu tombes sur Stan, un blogueur sur l'organisation qui donne de très bons conseils et vend également une formation pour arrêter de procrastiner. Elle coûte 150€. </w:t>
+        <w:t xml:space="preserve">Depuis toujours, tu procrastines et ça te fait stresser... D'autant plus que tu as une grosse deadline qui approche. Tu décides de rechercher sur Google une solution à ton problème... Tu tombes sur Stan, un blogueur sur l'organisation qui donne de très bons conseils et vend également une formation pour arrêter de procrastiner. Elle coûte 150€. </w:t>
       </w:r>
       <w:r>
         <w:rPr>
@@ -1569,7 +1637,19 @@
         <w:t>d’acheter la formation</w:t>
       </w:r>
       <w:r>
-        <w:t>, tire un dé ; si tu fais 4 ou plus, va page X, sinon va page Y.</w:t>
+        <w:t xml:space="preserve">, tire un dé ; si tu fais 4 ou plus, va page </w:t>
+      </w:r>
+      <w:r>
+        <w:t>23</w:t>
+      </w:r>
+      <w:r>
+        <w:t xml:space="preserve">, sinon va page </w:t>
+      </w:r>
+      <w:r>
+        <w:t>16</w:t>
+      </w:r>
+      <w:r>
+        <w:t>.</w:t>
       </w:r>
     </w:p>
     <w:p>
@@ -1593,7 +1673,13 @@
         <w:t>Sinon</w:t>
       </w:r>
       <w:r>
-        <w:t>, va page Z.</w:t>
+        <w:t xml:space="preserve">, va page </w:t>
+      </w:r>
+      <w:r>
+        <w:t>18</w:t>
+      </w:r>
+      <w:r>
+        <w:t>.</w:t>
       </w:r>
     </w:p>
     <w:p>
@@ -1723,36 +1809,21 @@
         </w:rPr>
         <w:t>Est-ce que tu cliques dessus ?</w:t>
       </w:r>
-    </w:p>
-    <w:p>
-      <w:pPr>
-        <w:jc w:val="both"/>
+      <w:r>
         <w:rPr>
           <w:i/>
           <w:iCs/>
         </w:rPr>
-      </w:pPr>
+        <w:br/>
+      </w:r>
       <w:r>
         <w:rPr>
           <w:i/>
           <w:iCs/>
-        </w:rPr>
-        <w:br/>
-        <w:t xml:space="preserve">Info : </w:t>
-      </w:r>
-      <w:r>
-        <w:rPr>
-          <w:i/>
-          <w:iCs/>
-        </w:rPr>
-        <w:t>Ceci est inspiré d’une histoire vraie</w:t>
-      </w:r>
-      <w:r>
-        <w:rPr>
-          <w:i/>
-          <w:iCs/>
-        </w:rPr>
-        <w:t>, disponible sur France Inter.</w:t>
+          <w:sz w:val="18"/>
+          <w:szCs w:val="18"/>
+        </w:rPr>
+        <w:t>Info : Ceci est inspiré d’une histoire vraie, disponible sur France Inter.</w:t>
       </w:r>
     </w:p>
     <w:p>
@@ -1763,10 +1834,6 @@
           <w:numId w:val="22"/>
         </w:numPr>
         <w:jc w:val="both"/>
-        <w:rPr>
-          <w:i/>
-          <w:iCs/>
-        </w:rPr>
       </w:pPr>
       <w:r>
         <w:t xml:space="preserve">Si </w:t>
@@ -1779,7 +1846,19 @@
         <w:t>oui</w:t>
       </w:r>
       <w:r>
-        <w:t>, tire un dé ; si tu fais 5 ou plus, va page X, sinon va page Y.</w:t>
+        <w:t xml:space="preserve">, tire un dé ; si tu fais 5 ou plus, va page </w:t>
+      </w:r>
+      <w:r>
+        <w:t>23</w:t>
+      </w:r>
+      <w:r>
+        <w:t xml:space="preserve">, sinon va page </w:t>
+      </w:r>
+      <w:r>
+        <w:t>24</w:t>
+      </w:r>
+      <w:r>
+        <w:t>.</w:t>
       </w:r>
     </w:p>
     <w:p>
@@ -1799,7 +1878,19 @@
         <w:t>Sinon</w:t>
       </w:r>
       <w:r>
-        <w:t>, tire un dé ; si tu fais 5 ou plus, va page X, sinon va page Y.</w:t>
+        <w:t xml:space="preserve">, tire un dé ; si tu fais 5 ou plus, va page </w:t>
+      </w:r>
+      <w:r>
+        <w:t>19</w:t>
+      </w:r>
+      <w:r>
+        <w:t xml:space="preserve">, sinon va page </w:t>
+      </w:r>
+      <w:r>
+        <w:t>21</w:t>
+      </w:r>
+      <w:r>
+        <w:t>.</w:t>
       </w:r>
     </w:p>
     <w:p>
@@ -1906,39 +1997,7 @@
           <w:i/>
           <w:iCs/>
         </w:rPr>
-        <w:t xml:space="preserve">Tu viens de télécharger Instagram sur ton portable. Tu dois choisir qui suivre en premier. Alex </w:t>
-      </w:r>
-      <w:proofErr w:type="spellStart"/>
-      <w:r>
-        <w:rPr>
-          <w:i/>
-          <w:iCs/>
-        </w:rPr>
-        <w:t>Vizeo</w:t>
-      </w:r>
-      <w:proofErr w:type="spellEnd"/>
-      <w:r>
-        <w:rPr>
-          <w:i/>
-          <w:iCs/>
-        </w:rPr>
-        <w:t xml:space="preserve">, un influenceur voyage pour te faire rêver et peut-être t'inspirer à partir comme lui en tour du monde, ou bien </w:t>
-      </w:r>
-      <w:proofErr w:type="spellStart"/>
-      <w:r>
-        <w:rPr>
-          <w:i/>
-          <w:iCs/>
-        </w:rPr>
-        <w:t>EnjoyPhoenix</w:t>
-      </w:r>
-      <w:proofErr w:type="spellEnd"/>
-      <w:r>
-        <w:rPr>
-          <w:i/>
-          <w:iCs/>
-        </w:rPr>
-        <w:t>, reine de la beauté pour t'aider à améliorer ton style et te sentir mieux dans ta peau</w:t>
+        <w:t>Tu viens de télécharger Instagram sur ton portable. Tu dois choisir qui suivre en premier. Alex Vizeo, un influenceur voyage pour te faire rêver et peut-être t'inspirer à partir comme lui en tour du monde, ou bien EnjoyPhoenix, reine de la beauté pour t'aider à améliorer ton style et te sentir mieux dans ta peau</w:t>
       </w:r>
       <w:r>
         <w:rPr>
@@ -1978,19 +2037,22 @@
           <w:b/>
           <w:bCs/>
         </w:rPr>
-        <w:t xml:space="preserve">Alex </w:t>
-      </w:r>
-      <w:proofErr w:type="spellStart"/>
-      <w:r>
-        <w:rPr>
-          <w:b/>
-          <w:bCs/>
-        </w:rPr>
-        <w:t>Vizeo</w:t>
-      </w:r>
-      <w:proofErr w:type="spellEnd"/>
-      <w:r>
-        <w:t>, tire un dé ; si tu fais 5 ou plus, va page X, sinon va page Y.</w:t>
+        <w:t>Alex Vizeo</w:t>
+      </w:r>
+      <w:r>
+        <w:t xml:space="preserve">, tire un dé ; si tu fais 5 ou plus, va page </w:t>
+      </w:r>
+      <w:r>
+        <w:t>23</w:t>
+      </w:r>
+      <w:r>
+        <w:t xml:space="preserve">, sinon va page </w:t>
+      </w:r>
+      <w:r>
+        <w:t>22</w:t>
+      </w:r>
+      <w:r>
+        <w:t>.</w:t>
       </w:r>
     </w:p>
     <w:p>
@@ -2005,7 +2067,6 @@
       <w:r>
         <w:t xml:space="preserve">Si tu décides de suivre </w:t>
       </w:r>
-      <w:proofErr w:type="spellStart"/>
       <w:r>
         <w:rPr>
           <w:b/>
@@ -2013,12 +2074,21 @@
         </w:rPr>
         <w:t>EnjoyPhoenix</w:t>
       </w:r>
-      <w:proofErr w:type="spellEnd"/>
-      <w:r>
-        <w:t>, tire un dé ; si tu fais 6, va page X, sinon va page Y.</w:t>
-      </w:r>
-    </w:p>
-    <w:p>
+      <w:r>
+        <w:t xml:space="preserve">, tire un dé ; si tu fais 6, va page </w:t>
+      </w:r>
+      <w:r>
+        <w:t>14</w:t>
+      </w:r>
+      <w:r>
+        <w:t xml:space="preserve">, sinon va page </w:t>
+      </w:r>
+      <w:r>
+        <w:t>20</w:t>
+      </w:r>
+      <w:r>
+        <w:t>.</w:t>
+      </w:r>
       <w:r>
         <w:br w:type="page"/>
       </w:r>
@@ -2156,7 +2226,19 @@
         <w:t>oui</w:t>
       </w:r>
       <w:r>
-        <w:t>, tire un dé ; si tu fais 5 ou plus, va page X, sinon va page Y.</w:t>
+        <w:t xml:space="preserve">, tire un dé ; si tu fais 5 ou plus, va page </w:t>
+      </w:r>
+      <w:r>
+        <w:t>24</w:t>
+      </w:r>
+      <w:r>
+        <w:t>, sinon va page</w:t>
+      </w:r>
+      <w:r>
+        <w:t xml:space="preserve"> 21</w:t>
+      </w:r>
+      <w:r>
+        <w:t>.</w:t>
       </w:r>
     </w:p>
     <w:p>
@@ -2176,7 +2258,13 @@
         <w:t>Sinon</w:t>
       </w:r>
       <w:r>
-        <w:t>, va page Z.</w:t>
+        <w:t xml:space="preserve">, va page </w:t>
+      </w:r>
+      <w:r>
+        <w:t>15</w:t>
+      </w:r>
+      <w:r>
+        <w:t>.</w:t>
       </w:r>
     </w:p>
     <w:p>
@@ -2336,7 +2424,6 @@
         </w:rPr>
         <w:t xml:space="preserve">et ainsi </w:t>
       </w:r>
-      <w:proofErr w:type="gramStart"/>
       <w:r>
         <w:rPr>
           <w:i/>
@@ -2344,7 +2431,6 @@
         </w:rPr>
         <w:t>voir</w:t>
       </w:r>
-      <w:proofErr w:type="gramEnd"/>
       <w:r>
         <w:rPr>
           <w:i/>
@@ -2433,7 +2519,19 @@
         <w:t>oui</w:t>
       </w:r>
       <w:r>
-        <w:t>, tire un dé ; si tu fais 5 ou plus, va page X, sinon va page Y.</w:t>
+        <w:t xml:space="preserve">, tire un dé ; si tu fais 5 ou plus, va page </w:t>
+      </w:r>
+      <w:r>
+        <w:t>22</w:t>
+      </w:r>
+      <w:r>
+        <w:t xml:space="preserve">, sinon va page </w:t>
+      </w:r>
+      <w:r>
+        <w:t>18</w:t>
+      </w:r>
+      <w:r>
+        <w:t>.</w:t>
       </w:r>
     </w:p>
     <w:p>
@@ -2453,7 +2551,13 @@
         <w:t>Sinon</w:t>
       </w:r>
       <w:r>
-        <w:t>, va page X.</w:t>
+        <w:t xml:space="preserve">, va page </w:t>
+      </w:r>
+      <w:r>
+        <w:t>15</w:t>
+      </w:r>
+      <w:r>
+        <w:t>.</w:t>
       </w:r>
     </w:p>
     <w:p>
@@ -2587,7 +2691,13 @@
         <w:t>oui</w:t>
       </w:r>
       <w:r>
-        <w:t>, va page X.</w:t>
+        <w:t xml:space="preserve">, va page </w:t>
+      </w:r>
+      <w:r>
+        <w:t>17</w:t>
+      </w:r>
+      <w:r>
+        <w:t>.</w:t>
       </w:r>
     </w:p>
     <w:p>
@@ -2607,7 +2717,13 @@
         <w:t>Sinon</w:t>
       </w:r>
       <w:r>
-        <w:t>, va page Y.</w:t>
+        <w:t xml:space="preserve">, va page </w:t>
+      </w:r>
+      <w:r>
+        <w:t>22</w:t>
+      </w:r>
+      <w:r>
+        <w:t>.</w:t>
       </w:r>
     </w:p>
     <w:p>
@@ -2750,7 +2866,19 @@
         <w:t>télécharges une application</w:t>
       </w:r>
       <w:r>
-        <w:t>, tire un dé ; si tu fais 5 ou plus, va page X, sinon va page Y.</w:t>
+        <w:t xml:space="preserve">, tire un dé ; si tu fais 5 ou plus, va page </w:t>
+      </w:r>
+      <w:r>
+        <w:t>23</w:t>
+      </w:r>
+      <w:r>
+        <w:t xml:space="preserve">, sinon va page </w:t>
+      </w:r>
+      <w:r>
+        <w:t>24</w:t>
+      </w:r>
+      <w:r>
+        <w:t>.</w:t>
       </w:r>
     </w:p>
     <w:p>
@@ -2773,7 +2901,19 @@
         <w:t>coach sportif</w:t>
       </w:r>
       <w:r>
-        <w:t>, tire un dé ; si tu fais 5 ou plus, va page X, sinon va page Y.</w:t>
+        <w:t xml:space="preserve">, tire un dé ; si tu fais 5 ou plus, va page </w:t>
+      </w:r>
+      <w:r>
+        <w:t>20</w:t>
+      </w:r>
+      <w:r>
+        <w:t xml:space="preserve">, sinon va page </w:t>
+      </w:r>
+      <w:r>
+        <w:t>18</w:t>
+      </w:r>
+      <w:r>
+        <w:t>.</w:t>
       </w:r>
     </w:p>
     <w:p>
@@ -2923,7 +3063,13 @@
         <w:t>oui</w:t>
       </w:r>
       <w:r>
-        <w:t>, va page X.</w:t>
+        <w:t xml:space="preserve">, va page </w:t>
+      </w:r>
+      <w:r>
+        <w:t>21</w:t>
+      </w:r>
+      <w:r>
+        <w:t>.</w:t>
       </w:r>
     </w:p>
     <w:p>
@@ -2943,7 +3089,19 @@
         <w:t>Sinon</w:t>
       </w:r>
       <w:r>
-        <w:t>, tire un dé ; si tu fais 6, va page X, sinon va page Y.</w:t>
+        <w:t xml:space="preserve">, tire un dé ; si tu fais 6, va page </w:t>
+      </w:r>
+      <w:r>
+        <w:t>15</w:t>
+      </w:r>
+      <w:r>
+        <w:t xml:space="preserve">, sinon va page </w:t>
+      </w:r>
+      <w:r>
+        <w:t>22</w:t>
+      </w:r>
+      <w:r>
+        <w:t>.</w:t>
       </w:r>
     </w:p>
     <w:p>
@@ -3084,7 +3242,13 @@
         <w:t>Spotify</w:t>
       </w:r>
       <w:r>
-        <w:t>, va page X.</w:t>
+        <w:t xml:space="preserve">, va page </w:t>
+      </w:r>
+      <w:r>
+        <w:t>21</w:t>
+      </w:r>
+      <w:r>
+        <w:t>.</w:t>
       </w:r>
     </w:p>
     <w:p>
@@ -3107,7 +3271,13 @@
         <w:t>pirater ta musique</w:t>
       </w:r>
       <w:r>
-        <w:t>, va page Y.</w:t>
+        <w:t xml:space="preserve">, va page </w:t>
+      </w:r>
+      <w:r>
+        <w:t>23</w:t>
+      </w:r>
+      <w:r>
+        <w:t>.</w:t>
       </w:r>
     </w:p>
     <w:p>
@@ -3130,7 +3300,13 @@
         <w:t>vinyles</w:t>
       </w:r>
       <w:r>
-        <w:t>, va page Z.</w:t>
+        <w:t xml:space="preserve">, va page </w:t>
+      </w:r>
+      <w:r>
+        <w:t>14</w:t>
+      </w:r>
+      <w:r>
+        <w:t>.</w:t>
       </w:r>
     </w:p>
     <w:p>
@@ -3241,7 +3417,6 @@
         </w:rPr>
         <w:t xml:space="preserve">Tu as 1h de trajet quotidien pour te rendre sur ton lieu de travail. Pour passer le temps dans le métro, tu décides d'installer une application sur ton mobile. </w:t>
       </w:r>
-      <w:bookmarkStart w:id="0" w:name="_GoBack"/>
       <w:r>
         <w:rPr>
           <w:b/>
@@ -3252,7 +3427,6 @@
         <w:t>Décides-tu d'installer un jeu ou une application pour lire les news ?</w:t>
       </w:r>
     </w:p>
-    <w:bookmarkEnd w:id="0"/>
     <w:p>
       <w:pPr>
         <w:pStyle w:val="ListParagraph"/>
@@ -3279,7 +3453,19 @@
         <w:t>jeu</w:t>
       </w:r>
       <w:r>
-        <w:t xml:space="preserve"> à la mode, tire un dé ; si tu fais 6, va page X, sinon va page Y.</w:t>
+        <w:t xml:space="preserve"> à la mode, tire un dé ; si tu fais 6, va page </w:t>
+      </w:r>
+      <w:r>
+        <w:t>21</w:t>
+      </w:r>
+      <w:r>
+        <w:t xml:space="preserve">, sinon va page </w:t>
+      </w:r>
+      <w:r>
+        <w:t>22</w:t>
+      </w:r>
+      <w:r>
+        <w:t>.</w:t>
       </w:r>
     </w:p>
     <w:p>
@@ -3316,7 +3502,21 @@
         <w:t>a presse</w:t>
       </w:r>
       <w:r>
-        <w:t>, tire un dé ; si tu fais 5 ou 6, va page X, sinon va page Y.</w:t>
+        <w:t xml:space="preserve">, tire un dé ; si tu fais 5 ou 6, va page </w:t>
+      </w:r>
+      <w:r>
+        <w:t>22</w:t>
+      </w:r>
+      <w:bookmarkStart w:id="0" w:name="_GoBack"/>
+      <w:bookmarkEnd w:id="0"/>
+      <w:r>
+        <w:t xml:space="preserve">, sinon va page </w:t>
+      </w:r>
+      <w:r>
+        <w:t>13</w:t>
+      </w:r>
+      <w:r>
+        <w:t>.</w:t>
       </w:r>
     </w:p>
     <w:sectPr>
@@ -7665,7 +7865,7 @@
 </file>
 
 <file path=customXml/itemProps1.xml><?xml version="1.0" encoding="utf-8"?>
-<ds:datastoreItem xmlns:ds="http://schemas.openxmlformats.org/officeDocument/2006/customXml" ds:itemID="{BBD68E96-7809-49EC-814E-C9CECCAC0663}">
+<ds:datastoreItem xmlns:ds="http://schemas.openxmlformats.org/officeDocument/2006/customXml" ds:itemID="{8CE76D65-E52F-4947-AB3E-3ACBE62404A5}">
   <ds:schemaRefs>
     <ds:schemaRef ds:uri="http://schemas.openxmlformats.org/officeDocument/2006/bibliography"/>
   </ds:schemaRefs>

</xml_diff>